<commit_message>
Updated design document with feedback from peers.
</commit_message>
<xml_diff>
--- a/CrossPlatformDevelopment - Design Document.docx
+++ b/CrossPlatformDevelopment - Design Document.docx
@@ -1,6 +1,6 @@
 
 <file path=word/document.xml><?xml version="1.0" encoding="utf-8"?>
-<w:document xmlns:wpc="http://schemas.microsoft.com/office/word/2010/wordprocessingCanvas" xmlns:cx="http://schemas.microsoft.com/office/drawing/2014/chartex" xmlns:cx1="http://schemas.microsoft.com/office/drawing/2015/9/8/chartex" xmlns:cx2="http://schemas.microsoft.com/office/drawing/2015/10/21/chartex" xmlns:cx3="http://schemas.microsoft.com/office/drawing/2016/5/9/chartex" xmlns:cx4="http://schemas.microsoft.com/office/drawing/2016/5/10/chartex" xmlns:cx5="http://schemas.microsoft.com/office/drawing/2016/5/11/chartex" xmlns:cx6="http://schemas.microsoft.com/office/drawing/2016/5/12/chartex" xmlns:cx7="http://schemas.microsoft.com/office/drawing/2016/5/13/chartex" xmlns:cx8="http://schemas.microsoft.com/office/drawing/2016/5/14/chartex" xmlns:mc="http://schemas.openxmlformats.org/markup-compatibility/2006" xmlns:aink="http://schemas.microsoft.com/office/drawing/2016/ink" xmlns:am3d="http://schemas.microsoft.com/office/drawing/2017/model3d" xmlns:o="urn:schemas-microsoft-com:office:office" xmlns:r="http://schemas.openxmlformats.org/officeDocument/2006/relationships" xmlns:m="http://schemas.openxmlformats.org/officeDocument/2006/math" xmlns:v="urn:schemas-microsoft-com:vml" xmlns:wp14="http://schemas.microsoft.com/office/word/2010/wordprocessingDrawing" xmlns:wp="http://schemas.openxmlformats.org/drawingml/2006/wordprocessingDrawing" xmlns:w10="urn:schemas-microsoft-com:office:word" xmlns:w="http://schemas.openxmlformats.org/wordprocessingml/2006/main" xmlns:w14="http://schemas.microsoft.com/office/word/2010/wordml" xmlns:w15="http://schemas.microsoft.com/office/word/2012/wordml" xmlns:w16cex="http://schemas.microsoft.com/office/word/2018/wordml/cex" xmlns:w16cid="http://schemas.microsoft.com/office/word/2016/wordml/cid" xmlns:w16="http://schemas.microsoft.com/office/word/2018/wordml" xmlns:w16se="http://schemas.microsoft.com/office/word/2015/wordml/symex" xmlns:wpg="http://schemas.microsoft.com/office/word/2010/wordprocessingGroup" xmlns:wpi="http://schemas.microsoft.com/office/word/2010/wordprocessingInk" xmlns:wne="http://schemas.microsoft.com/office/word/2006/wordml" xmlns:wps="http://schemas.microsoft.com/office/word/2010/wordprocessingShape" mc:Ignorable="w14 w15 w16se w16cid w16 w16cex wp14">
+<w:document xmlns:wpc="http://schemas.microsoft.com/office/word/2010/wordprocessingCanvas" xmlns:cx="http://schemas.microsoft.com/office/drawing/2014/chartex" xmlns:cx1="http://schemas.microsoft.com/office/drawing/2015/9/8/chartex" xmlns:cx2="http://schemas.microsoft.com/office/drawing/2015/10/21/chartex" xmlns:cx3="http://schemas.microsoft.com/office/drawing/2016/5/9/chartex" xmlns:cx4="http://schemas.microsoft.com/office/drawing/2016/5/10/chartex" xmlns:cx5="http://schemas.microsoft.com/office/drawing/2016/5/11/chartex" xmlns:cx6="http://schemas.microsoft.com/office/drawing/2016/5/12/chartex" xmlns:cx7="http://schemas.microsoft.com/office/drawing/2016/5/13/chartex" xmlns:cx8="http://schemas.microsoft.com/office/drawing/2016/5/14/chartex" xmlns:mc="http://schemas.openxmlformats.org/markup-compatibility/2006" xmlns:aink="http://schemas.microsoft.com/office/drawing/2016/ink" xmlns:am3d="http://schemas.microsoft.com/office/drawing/2017/model3d" xmlns:o="urn:schemas-microsoft-com:office:office" xmlns:r="http://schemas.openxmlformats.org/officeDocument/2006/relationships" xmlns:m="http://schemas.openxmlformats.org/officeDocument/2006/math" xmlns:v="urn:schemas-microsoft-com:vml" xmlns:wp14="http://schemas.microsoft.com/office/word/2010/wordprocessingDrawing" xmlns:wp="http://schemas.openxmlformats.org/drawingml/2006/wordprocessingDrawing" xmlns:w10="urn:schemas-microsoft-com:office:word" xmlns:w="http://schemas.openxmlformats.org/wordprocessingml/2006/main" xmlns:w14="http://schemas.microsoft.com/office/word/2010/wordml" xmlns:w15="http://schemas.microsoft.com/office/word/2012/wordml" xmlns:w16cid="http://schemas.microsoft.com/office/word/2016/wordml/cid" xmlns:w16se="http://schemas.microsoft.com/office/word/2015/wordml/symex" xmlns:wpg="http://schemas.microsoft.com/office/word/2010/wordprocessingGroup" xmlns:wpi="http://schemas.microsoft.com/office/word/2010/wordprocessingInk" xmlns:wne="http://schemas.microsoft.com/office/word/2006/wordml" xmlns:wps="http://schemas.microsoft.com/office/word/2010/wordprocessingShape" mc:Ignorable="w14 w15 w16se w16cid wp14">
   <w:body>
     <w:sdt>
       <w:sdtPr>
@@ -272,7 +272,7 @@
                   </wp:anchor>
                 </w:drawing>
               </mc:Choice>
-              <mc:Fallback>
+              <mc:Fallback xmlns:w16="http://schemas.microsoft.com/office/word/2018/wordml" xmlns:w16cex="http://schemas.microsoft.com/office/word/2018/wordml/cex">
                 <w:pict>
                   <v:group w14:anchorId="5CB92A93" id="Group 149" o:spid="_x0000_s1026" style="position:absolute;margin-left:0;margin-top:0;width:8in;height:95.7pt;z-index:251662336;mso-width-percent:941;mso-height-percent:121;mso-top-percent:23;mso-position-horizontal:center;mso-position-horizontal-relative:page;mso-position-vertical-relative:page;mso-width-percent:941;mso-height-percent:121;mso-top-percent:23" coordorigin="" coordsize="73152,12161" o:gfxdata="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">
                     <v:shape id="Rectangle 51" o:spid="_x0000_s1027" style="position:absolute;width:73152;height:11303;visibility:visible;mso-wrap-style:square;v-text-anchor:middle" coordsize="7312660,1129665" o:gfxdata="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" path="m,l7312660,r,1129665l3619500,733425,,1091565,,xe" fillcolor="#4472c4 [3204]" stroked="f" strokeweight="1pt">
@@ -942,7 +942,7 @@
           </w:tcPr>
           <w:p>
             <w:r>
-              <w:t>1.0</w:t>
+              <w:t>0.1</w:t>
             </w:r>
           </w:p>
         </w:tc>
@@ -988,25 +988,41 @@
           <w:tcPr>
             <w:tcW w:w="1696" w:type="dxa"/>
           </w:tcPr>
-          <w:p/>
+          <w:p>
+            <w:r>
+              <w:t>0.2</w:t>
+            </w:r>
+          </w:p>
         </w:tc>
         <w:tc>
           <w:tcPr>
             <w:tcW w:w="1560" w:type="dxa"/>
           </w:tcPr>
-          <w:p/>
+          <w:p>
+            <w:r>
+              <w:t>Logan Ryan</w:t>
+            </w:r>
+          </w:p>
         </w:tc>
         <w:tc>
           <w:tcPr>
             <w:tcW w:w="1701" w:type="dxa"/>
           </w:tcPr>
-          <w:p/>
+          <w:p>
+            <w:r>
+              <w:t>4/09/2020</w:t>
+            </w:r>
+          </w:p>
         </w:tc>
         <w:tc>
           <w:tcPr>
             <w:tcW w:w="4393" w:type="dxa"/>
           </w:tcPr>
-          <w:p/>
+          <w:p>
+            <w:r>
+              <w:t>Added feedback from today’s session.</w:t>
+            </w:r>
+          </w:p>
         </w:tc>
       </w:tr>
       <w:tr>
@@ -3871,7 +3887,15 @@
     </w:p>
     <w:p>
       <w:r>
-        <w:t xml:space="preserve">Link to github repo: </w:t>
+        <w:t xml:space="preserve">Link to </w:t>
+      </w:r>
+      <w:proofErr w:type="spellStart"/>
+      <w:r>
+        <w:t>github</w:t>
+      </w:r>
+      <w:proofErr w:type="spellEnd"/>
+      <w:r>
+        <w:t xml:space="preserve"> repo: </w:t>
       </w:r>
       <w:hyperlink r:id="rId14" w:history="1">
         <w:r>
@@ -4024,9 +4048,11 @@
             <w:tcW w:w="3685" w:type="dxa"/>
           </w:tcPr>
           <w:p>
+            <w:proofErr w:type="spellStart"/>
             <w:r>
               <w:t>Url</w:t>
             </w:r>
+            <w:proofErr w:type="spellEnd"/>
           </w:p>
         </w:tc>
         <w:tc>
@@ -4423,7 +4449,31 @@
     </w:p>
     <w:p>
       <w:r>
-        <w:t>The platforms that the game will be deployed to is Windows, Web, Android. To deploy to windows, I will need to set the build settings of unity to target Windows platform, same with web but with Android I will need to download the necessary tools so Unity can build a .apk file for Android to launch the game. Once the files are downloaded, I will need to go into unity preferences and set the tools that are used to build the .apk file to the tools that were downloaded.</w:t>
+        <w:t xml:space="preserve">The platforms that the game will be deployed to is Windows, Web, Android. To deploy to windows, I will need to set the build settings of unity to target Windows platform, same with web but with Android I will need to download the necessary </w:t>
+      </w:r>
+      <w:proofErr w:type="gramStart"/>
+      <w:r>
+        <w:t>tools</w:t>
+      </w:r>
+      <w:proofErr w:type="gramEnd"/>
+      <w:r>
+        <w:t xml:space="preserve"> so Unity can build a .</w:t>
+      </w:r>
+      <w:proofErr w:type="spellStart"/>
+      <w:r>
+        <w:t>apk</w:t>
+      </w:r>
+      <w:proofErr w:type="spellEnd"/>
+      <w:r>
+        <w:t xml:space="preserve"> file for Android to launch the game. Once the files are downloaded, I will need to go into unity preferences and set the tools that are used to build the .</w:t>
+      </w:r>
+      <w:proofErr w:type="spellStart"/>
+      <w:r>
+        <w:t>apk</w:t>
+      </w:r>
+      <w:proofErr w:type="spellEnd"/>
+      <w:r>
+        <w:t xml:space="preserve"> file to the tools that were downloaded.</w:t>
       </w:r>
       <w:r>
         <w:br w:type="page"/>
@@ -4556,7 +4606,15 @@
         </w:numPr>
       </w:pPr>
       <w:r>
-        <w:t>Lights – These will light up the level so the player can see.</w:t>
+        <w:t xml:space="preserve">Lights – These will light up the </w:t>
+      </w:r>
+      <w:proofErr w:type="gramStart"/>
+      <w:r>
+        <w:t>level</w:t>
+      </w:r>
+      <w:proofErr w:type="gramEnd"/>
+      <w:r>
+        <w:t xml:space="preserve"> so the player can see.</w:t>
       </w:r>
     </w:p>
     <w:p>
@@ -5328,7 +5386,7 @@
         </w:numPr>
       </w:pPr>
       <w:r>
-        <w:t>Thing</w:t>
+        <w:t>Basic controls work</w:t>
       </w:r>
     </w:p>
     <w:p>
@@ -5340,7 +5398,19 @@
         </w:numPr>
       </w:pPr>
       <w:r>
-        <w:t>Thing</w:t>
+        <w:t>Collision works</w:t>
+      </w:r>
+    </w:p>
+    <w:p>
+      <w:pPr>
+        <w:pStyle w:val="ListParagraph"/>
+        <w:numPr>
+          <w:ilvl w:val="0"/>
+          <w:numId w:val="12"/>
+        </w:numPr>
+      </w:pPr>
+      <w:r>
+        <w:t>Particle effects work</w:t>
       </w:r>
     </w:p>
     <w:p>
@@ -5357,7 +5427,7 @@
         </w:numPr>
       </w:pPr>
       <w:r>
-        <w:t>Describe</w:t>
+        <w:t>Try to implement a bouncing box</w:t>
       </w:r>
     </w:p>
     <w:p>
@@ -5369,7 +5439,7 @@
         </w:numPr>
       </w:pPr>
       <w:r>
-        <w:t>Describe</w:t>
+        <w:t>Create an electric fence</w:t>
       </w:r>
     </w:p>
     <w:p>
@@ -5381,7 +5451,7 @@
         </w:numPr>
       </w:pPr>
       <w:r>
-        <w:t>Describe</w:t>
+        <w:t>Make an auto-run level</w:t>
       </w:r>
     </w:p>
     <w:p>
@@ -5398,7 +5468,7 @@
         </w:numPr>
       </w:pPr>
       <w:r>
-        <w:t>Describe</w:t>
+        <w:t>A bouncing box is a good idea as it can give the player more ways to earn coins in the game.</w:t>
       </w:r>
     </w:p>
     <w:p>
@@ -5410,8 +5480,13 @@
         </w:numPr>
       </w:pPr>
       <w:r>
-        <w:t>Describe</w:t>
-      </w:r>
+        <w:t>An electric fence would look cool in my game</w:t>
+      </w:r>
+      <w:r>
+        <w:t xml:space="preserve"> and can be used to give the final obstacle a bit more of a challenge.</w:t>
+      </w:r>
+      <w:bookmarkStart w:id="26" w:name="_GoBack"/>
+      <w:bookmarkEnd w:id="26"/>
     </w:p>
     <w:p>
       <w:pPr>
@@ -5422,14 +5497,20 @@
         </w:numPr>
       </w:pPr>
       <w:r>
-        <w:t>Describe</w:t>
+        <w:t xml:space="preserve">I may not implement an auto-run level due to it changing the current level </w:t>
+      </w:r>
+      <w:r>
+        <w:t>design,</w:t>
+      </w:r>
+      <w:r>
+        <w:t xml:space="preserve"> but I may consider doing an auto run level another time</w:t>
       </w:r>
     </w:p>
     <w:p>
       <w:pPr>
         <w:pStyle w:val="Heading2"/>
       </w:pPr>
-      <w:bookmarkStart w:id="26" w:name="_Toc49774309"/>
+      <w:bookmarkStart w:id="27" w:name="_Toc49774309"/>
       <w:r>
         <w:t>Wednesday 9</w:t>
       </w:r>
@@ -5442,7 +5523,7 @@
       <w:r>
         <w:t xml:space="preserve"> September</w:t>
       </w:r>
-      <w:bookmarkEnd w:id="26"/>
+      <w:bookmarkEnd w:id="27"/>
     </w:p>
     <w:p>
       <w:r>
@@ -5499,6 +5580,7 @@
         </w:numPr>
       </w:pPr>
       <w:r>
+        <w:lastRenderedPageBreak/>
         <w:t>Describe</w:t>
       </w:r>
     </w:p>
@@ -5516,7 +5598,6 @@
     </w:p>
     <w:p>
       <w:r>
-        <w:lastRenderedPageBreak/>
         <w:t>Action Items:</w:t>
       </w:r>
     </w:p>
@@ -5560,7 +5641,7 @@
       <w:pPr>
         <w:pStyle w:val="Heading2"/>
       </w:pPr>
-      <w:bookmarkStart w:id="27" w:name="_Toc49774310"/>
+      <w:bookmarkStart w:id="28" w:name="_Toc49774310"/>
       <w:r>
         <w:t>Thursday 10</w:t>
       </w:r>
@@ -5573,7 +5654,7 @@
       <w:r>
         <w:t xml:space="preserve"> September</w:t>
       </w:r>
-      <w:bookmarkEnd w:id="27"/>
+      <w:bookmarkEnd w:id="28"/>
     </w:p>
     <w:p>
       <w:r>
@@ -5690,7 +5771,7 @@
       <w:pPr>
         <w:pStyle w:val="Heading2"/>
       </w:pPr>
-      <w:bookmarkStart w:id="28" w:name="_Toc49774311"/>
+      <w:bookmarkStart w:id="29" w:name="_Toc49774311"/>
       <w:r>
         <w:t>Friday 11</w:t>
       </w:r>
@@ -5703,7 +5784,7 @@
       <w:r>
         <w:t xml:space="preserve"> September</w:t>
       </w:r>
-      <w:bookmarkEnd w:id="28"/>
+      <w:bookmarkEnd w:id="29"/>
     </w:p>
     <w:p>
       <w:r>
@@ -5840,7 +5921,7 @@
 </file>
 
 <file path=word/endnotes.xml><?xml version="1.0" encoding="utf-8"?>
-<w:endnotes xmlns:wpc="http://schemas.microsoft.com/office/word/2010/wordprocessingCanvas" xmlns:cx="http://schemas.microsoft.com/office/drawing/2014/chartex" xmlns:cx1="http://schemas.microsoft.com/office/drawing/2015/9/8/chartex" xmlns:cx2="http://schemas.microsoft.com/office/drawing/2015/10/21/chartex" xmlns:cx3="http://schemas.microsoft.com/office/drawing/2016/5/9/chartex" xmlns:cx4="http://schemas.microsoft.com/office/drawing/2016/5/10/chartex" xmlns:cx5="http://schemas.microsoft.com/office/drawing/2016/5/11/chartex" xmlns:cx6="http://schemas.microsoft.com/office/drawing/2016/5/12/chartex" xmlns:cx7="http://schemas.microsoft.com/office/drawing/2016/5/13/chartex" xmlns:cx8="http://schemas.microsoft.com/office/drawing/2016/5/14/chartex" xmlns:mc="http://schemas.openxmlformats.org/markup-compatibility/2006" xmlns:aink="http://schemas.microsoft.com/office/drawing/2016/ink" xmlns:am3d="http://schemas.microsoft.com/office/drawing/2017/model3d" xmlns:o="urn:schemas-microsoft-com:office:office" xmlns:r="http://schemas.openxmlformats.org/officeDocument/2006/relationships" xmlns:m="http://schemas.openxmlformats.org/officeDocument/2006/math" xmlns:v="urn:schemas-microsoft-com:vml" xmlns:wp14="http://schemas.microsoft.com/office/word/2010/wordprocessingDrawing" xmlns:wp="http://schemas.openxmlformats.org/drawingml/2006/wordprocessingDrawing" xmlns:w10="urn:schemas-microsoft-com:office:word" xmlns:w="http://schemas.openxmlformats.org/wordprocessingml/2006/main" xmlns:w14="http://schemas.microsoft.com/office/word/2010/wordml" xmlns:w15="http://schemas.microsoft.com/office/word/2012/wordml" xmlns:w16cex="http://schemas.microsoft.com/office/word/2018/wordml/cex" xmlns:w16cid="http://schemas.microsoft.com/office/word/2016/wordml/cid" xmlns:w16="http://schemas.microsoft.com/office/word/2018/wordml" xmlns:w16se="http://schemas.microsoft.com/office/word/2015/wordml/symex" xmlns:wpg="http://schemas.microsoft.com/office/word/2010/wordprocessingGroup" xmlns:wpi="http://schemas.microsoft.com/office/word/2010/wordprocessingInk" xmlns:wne="http://schemas.microsoft.com/office/word/2006/wordml" xmlns:wps="http://schemas.microsoft.com/office/word/2010/wordprocessingShape" mc:Ignorable="w14 w15 w16se w16cid w16 w16cex wp14">
+<w:endnotes xmlns:wpc="http://schemas.microsoft.com/office/word/2010/wordprocessingCanvas" xmlns:cx="http://schemas.microsoft.com/office/drawing/2014/chartex" xmlns:cx1="http://schemas.microsoft.com/office/drawing/2015/9/8/chartex" xmlns:cx2="http://schemas.microsoft.com/office/drawing/2015/10/21/chartex" xmlns:cx3="http://schemas.microsoft.com/office/drawing/2016/5/9/chartex" xmlns:cx4="http://schemas.microsoft.com/office/drawing/2016/5/10/chartex" xmlns:cx5="http://schemas.microsoft.com/office/drawing/2016/5/11/chartex" xmlns:cx6="http://schemas.microsoft.com/office/drawing/2016/5/12/chartex" xmlns:cx7="http://schemas.microsoft.com/office/drawing/2016/5/13/chartex" xmlns:cx8="http://schemas.microsoft.com/office/drawing/2016/5/14/chartex" xmlns:mc="http://schemas.openxmlformats.org/markup-compatibility/2006" xmlns:aink="http://schemas.microsoft.com/office/drawing/2016/ink" xmlns:am3d="http://schemas.microsoft.com/office/drawing/2017/model3d" xmlns:o="urn:schemas-microsoft-com:office:office" xmlns:r="http://schemas.openxmlformats.org/officeDocument/2006/relationships" xmlns:m="http://schemas.openxmlformats.org/officeDocument/2006/math" xmlns:v="urn:schemas-microsoft-com:vml" xmlns:wp14="http://schemas.microsoft.com/office/word/2010/wordprocessingDrawing" xmlns:wp="http://schemas.openxmlformats.org/drawingml/2006/wordprocessingDrawing" xmlns:w10="urn:schemas-microsoft-com:office:word" xmlns:w="http://schemas.openxmlformats.org/wordprocessingml/2006/main" xmlns:w14="http://schemas.microsoft.com/office/word/2010/wordml" xmlns:w15="http://schemas.microsoft.com/office/word/2012/wordml" xmlns:w16cid="http://schemas.microsoft.com/office/word/2016/wordml/cid" xmlns:w16se="http://schemas.microsoft.com/office/word/2015/wordml/symex" xmlns:wpg="http://schemas.microsoft.com/office/word/2010/wordprocessingGroup" xmlns:wpi="http://schemas.microsoft.com/office/word/2010/wordprocessingInk" xmlns:wne="http://schemas.microsoft.com/office/word/2006/wordml" xmlns:wps="http://schemas.microsoft.com/office/word/2010/wordprocessingShape" mc:Ignorable="w14 w15 w16se w16cid wp14">
   <w:endnote w:type="separator" w:id="-1">
     <w:p>
       <w:pPr>
@@ -5872,7 +5953,7 @@
 </file>
 
 <file path=word/footer1.xml><?xml version="1.0" encoding="utf-8"?>
-<w:ftr xmlns:wpc="http://schemas.microsoft.com/office/word/2010/wordprocessingCanvas" xmlns:cx="http://schemas.microsoft.com/office/drawing/2014/chartex" xmlns:cx1="http://schemas.microsoft.com/office/drawing/2015/9/8/chartex" xmlns:cx2="http://schemas.microsoft.com/office/drawing/2015/10/21/chartex" xmlns:cx3="http://schemas.microsoft.com/office/drawing/2016/5/9/chartex" xmlns:cx4="http://schemas.microsoft.com/office/drawing/2016/5/10/chartex" xmlns:cx5="http://schemas.microsoft.com/office/drawing/2016/5/11/chartex" xmlns:cx6="http://schemas.microsoft.com/office/drawing/2016/5/12/chartex" xmlns:cx7="http://schemas.microsoft.com/office/drawing/2016/5/13/chartex" xmlns:cx8="http://schemas.microsoft.com/office/drawing/2016/5/14/chartex" xmlns:mc="http://schemas.openxmlformats.org/markup-compatibility/2006" xmlns:aink="http://schemas.microsoft.com/office/drawing/2016/ink" xmlns:am3d="http://schemas.microsoft.com/office/drawing/2017/model3d" xmlns:o="urn:schemas-microsoft-com:office:office" xmlns:r="http://schemas.openxmlformats.org/officeDocument/2006/relationships" xmlns:m="http://schemas.openxmlformats.org/officeDocument/2006/math" xmlns:v="urn:schemas-microsoft-com:vml" xmlns:wp14="http://schemas.microsoft.com/office/word/2010/wordprocessingDrawing" xmlns:wp="http://schemas.openxmlformats.org/drawingml/2006/wordprocessingDrawing" xmlns:w10="urn:schemas-microsoft-com:office:word" xmlns:w="http://schemas.openxmlformats.org/wordprocessingml/2006/main" xmlns:w14="http://schemas.microsoft.com/office/word/2010/wordml" xmlns:w15="http://schemas.microsoft.com/office/word/2012/wordml" xmlns:w16cex="http://schemas.microsoft.com/office/word/2018/wordml/cex" xmlns:w16cid="http://schemas.microsoft.com/office/word/2016/wordml/cid" xmlns:w16="http://schemas.microsoft.com/office/word/2018/wordml" xmlns:w16se="http://schemas.microsoft.com/office/word/2015/wordml/symex" xmlns:wpg="http://schemas.microsoft.com/office/word/2010/wordprocessingGroup" xmlns:wpi="http://schemas.microsoft.com/office/word/2010/wordprocessingInk" xmlns:wne="http://schemas.microsoft.com/office/word/2006/wordml" xmlns:wps="http://schemas.microsoft.com/office/word/2010/wordprocessingShape" mc:Ignorable="w14 w15 w16se w16cid w16 w16cex wp14">
+<w:ftr xmlns:wpc="http://schemas.microsoft.com/office/word/2010/wordprocessingCanvas" xmlns:cx="http://schemas.microsoft.com/office/drawing/2014/chartex" xmlns:cx1="http://schemas.microsoft.com/office/drawing/2015/9/8/chartex" xmlns:cx2="http://schemas.microsoft.com/office/drawing/2015/10/21/chartex" xmlns:cx3="http://schemas.microsoft.com/office/drawing/2016/5/9/chartex" xmlns:cx4="http://schemas.microsoft.com/office/drawing/2016/5/10/chartex" xmlns:cx5="http://schemas.microsoft.com/office/drawing/2016/5/11/chartex" xmlns:cx6="http://schemas.microsoft.com/office/drawing/2016/5/12/chartex" xmlns:cx7="http://schemas.microsoft.com/office/drawing/2016/5/13/chartex" xmlns:cx8="http://schemas.microsoft.com/office/drawing/2016/5/14/chartex" xmlns:mc="http://schemas.openxmlformats.org/markup-compatibility/2006" xmlns:aink="http://schemas.microsoft.com/office/drawing/2016/ink" xmlns:am3d="http://schemas.microsoft.com/office/drawing/2017/model3d" xmlns:o="urn:schemas-microsoft-com:office:office" xmlns:r="http://schemas.openxmlformats.org/officeDocument/2006/relationships" xmlns:m="http://schemas.openxmlformats.org/officeDocument/2006/math" xmlns:v="urn:schemas-microsoft-com:vml" xmlns:wp14="http://schemas.microsoft.com/office/word/2010/wordprocessingDrawing" xmlns:wp="http://schemas.openxmlformats.org/drawingml/2006/wordprocessingDrawing" xmlns:w10="urn:schemas-microsoft-com:office:word" xmlns:w="http://schemas.openxmlformats.org/wordprocessingml/2006/main" xmlns:w14="http://schemas.microsoft.com/office/word/2010/wordml" xmlns:w15="http://schemas.microsoft.com/office/word/2012/wordml" xmlns:w16cid="http://schemas.microsoft.com/office/word/2016/wordml/cid" xmlns:w16se="http://schemas.microsoft.com/office/word/2015/wordml/symex" xmlns:wpg="http://schemas.microsoft.com/office/word/2010/wordprocessingGroup" xmlns:wpi="http://schemas.microsoft.com/office/word/2010/wordprocessingInk" xmlns:wne="http://schemas.microsoft.com/office/word/2006/wordml" xmlns:wps="http://schemas.microsoft.com/office/word/2010/wordprocessingShape" mc:Ignorable="w14 w15 w16se w16cid wp14">
   <w:p>
     <w:pPr>
       <w:pStyle w:val="Footer"/>
@@ -5882,7 +5963,7 @@
 </file>
 
 <file path=word/footer2.xml><?xml version="1.0" encoding="utf-8"?>
-<w:ftr xmlns:wpc="http://schemas.microsoft.com/office/word/2010/wordprocessingCanvas" xmlns:cx="http://schemas.microsoft.com/office/drawing/2014/chartex" xmlns:cx1="http://schemas.microsoft.com/office/drawing/2015/9/8/chartex" xmlns:cx2="http://schemas.microsoft.com/office/drawing/2015/10/21/chartex" xmlns:cx3="http://schemas.microsoft.com/office/drawing/2016/5/9/chartex" xmlns:cx4="http://schemas.microsoft.com/office/drawing/2016/5/10/chartex" xmlns:cx5="http://schemas.microsoft.com/office/drawing/2016/5/11/chartex" xmlns:cx6="http://schemas.microsoft.com/office/drawing/2016/5/12/chartex" xmlns:cx7="http://schemas.microsoft.com/office/drawing/2016/5/13/chartex" xmlns:cx8="http://schemas.microsoft.com/office/drawing/2016/5/14/chartex" xmlns:mc="http://schemas.openxmlformats.org/markup-compatibility/2006" xmlns:aink="http://schemas.microsoft.com/office/drawing/2016/ink" xmlns:am3d="http://schemas.microsoft.com/office/drawing/2017/model3d" xmlns:o="urn:schemas-microsoft-com:office:office" xmlns:r="http://schemas.openxmlformats.org/officeDocument/2006/relationships" xmlns:m="http://schemas.openxmlformats.org/officeDocument/2006/math" xmlns:v="urn:schemas-microsoft-com:vml" xmlns:wp14="http://schemas.microsoft.com/office/word/2010/wordprocessingDrawing" xmlns:wp="http://schemas.openxmlformats.org/drawingml/2006/wordprocessingDrawing" xmlns:w10="urn:schemas-microsoft-com:office:word" xmlns:w="http://schemas.openxmlformats.org/wordprocessingml/2006/main" xmlns:w14="http://schemas.microsoft.com/office/word/2010/wordml" xmlns:w15="http://schemas.microsoft.com/office/word/2012/wordml" xmlns:w16cex="http://schemas.microsoft.com/office/word/2018/wordml/cex" xmlns:w16cid="http://schemas.microsoft.com/office/word/2016/wordml/cid" xmlns:w16="http://schemas.microsoft.com/office/word/2018/wordml" xmlns:w16se="http://schemas.microsoft.com/office/word/2015/wordml/symex" xmlns:wpg="http://schemas.microsoft.com/office/word/2010/wordprocessingGroup" xmlns:wpi="http://schemas.microsoft.com/office/word/2010/wordprocessingInk" xmlns:wne="http://schemas.microsoft.com/office/word/2006/wordml" xmlns:wps="http://schemas.microsoft.com/office/word/2010/wordprocessingShape" mc:Ignorable="w14 w15 w16se w16cid w16 w16cex wp14">
+<w:ftr xmlns:wpc="http://schemas.microsoft.com/office/word/2010/wordprocessingCanvas" xmlns:cx="http://schemas.microsoft.com/office/drawing/2014/chartex" xmlns:cx1="http://schemas.microsoft.com/office/drawing/2015/9/8/chartex" xmlns:cx2="http://schemas.microsoft.com/office/drawing/2015/10/21/chartex" xmlns:cx3="http://schemas.microsoft.com/office/drawing/2016/5/9/chartex" xmlns:cx4="http://schemas.microsoft.com/office/drawing/2016/5/10/chartex" xmlns:cx5="http://schemas.microsoft.com/office/drawing/2016/5/11/chartex" xmlns:cx6="http://schemas.microsoft.com/office/drawing/2016/5/12/chartex" xmlns:cx7="http://schemas.microsoft.com/office/drawing/2016/5/13/chartex" xmlns:cx8="http://schemas.microsoft.com/office/drawing/2016/5/14/chartex" xmlns:mc="http://schemas.openxmlformats.org/markup-compatibility/2006" xmlns:aink="http://schemas.microsoft.com/office/drawing/2016/ink" xmlns:am3d="http://schemas.microsoft.com/office/drawing/2017/model3d" xmlns:o="urn:schemas-microsoft-com:office:office" xmlns:r="http://schemas.openxmlformats.org/officeDocument/2006/relationships" xmlns:m="http://schemas.openxmlformats.org/officeDocument/2006/math" xmlns:v="urn:schemas-microsoft-com:vml" xmlns:wp14="http://schemas.microsoft.com/office/word/2010/wordprocessingDrawing" xmlns:wp="http://schemas.openxmlformats.org/drawingml/2006/wordprocessingDrawing" xmlns:w10="urn:schemas-microsoft-com:office:word" xmlns:w="http://schemas.openxmlformats.org/wordprocessingml/2006/main" xmlns:w14="http://schemas.microsoft.com/office/word/2010/wordml" xmlns:w15="http://schemas.microsoft.com/office/word/2012/wordml" xmlns:w16cid="http://schemas.microsoft.com/office/word/2016/wordml/cid" xmlns:w16se="http://schemas.microsoft.com/office/word/2015/wordml/symex" xmlns:wpg="http://schemas.microsoft.com/office/word/2010/wordprocessingGroup" xmlns:wpi="http://schemas.microsoft.com/office/word/2010/wordprocessingInk" xmlns:wne="http://schemas.microsoft.com/office/word/2006/wordml" xmlns:wps="http://schemas.microsoft.com/office/word/2010/wordprocessingShape" mc:Ignorable="w14 w15 w16se w16cid wp14">
   <w:p>
     <w:pPr>
       <w:pStyle w:val="Footer"/>
@@ -5892,7 +5973,7 @@
 </file>
 
 <file path=word/footer3.xml><?xml version="1.0" encoding="utf-8"?>
-<w:ftr xmlns:wpc="http://schemas.microsoft.com/office/word/2010/wordprocessingCanvas" xmlns:cx="http://schemas.microsoft.com/office/drawing/2014/chartex" xmlns:cx1="http://schemas.microsoft.com/office/drawing/2015/9/8/chartex" xmlns:cx2="http://schemas.microsoft.com/office/drawing/2015/10/21/chartex" xmlns:cx3="http://schemas.microsoft.com/office/drawing/2016/5/9/chartex" xmlns:cx4="http://schemas.microsoft.com/office/drawing/2016/5/10/chartex" xmlns:cx5="http://schemas.microsoft.com/office/drawing/2016/5/11/chartex" xmlns:cx6="http://schemas.microsoft.com/office/drawing/2016/5/12/chartex" xmlns:cx7="http://schemas.microsoft.com/office/drawing/2016/5/13/chartex" xmlns:cx8="http://schemas.microsoft.com/office/drawing/2016/5/14/chartex" xmlns:mc="http://schemas.openxmlformats.org/markup-compatibility/2006" xmlns:aink="http://schemas.microsoft.com/office/drawing/2016/ink" xmlns:am3d="http://schemas.microsoft.com/office/drawing/2017/model3d" xmlns:o="urn:schemas-microsoft-com:office:office" xmlns:r="http://schemas.openxmlformats.org/officeDocument/2006/relationships" xmlns:m="http://schemas.openxmlformats.org/officeDocument/2006/math" xmlns:v="urn:schemas-microsoft-com:vml" xmlns:wp14="http://schemas.microsoft.com/office/word/2010/wordprocessingDrawing" xmlns:wp="http://schemas.openxmlformats.org/drawingml/2006/wordprocessingDrawing" xmlns:w10="urn:schemas-microsoft-com:office:word" xmlns:w="http://schemas.openxmlformats.org/wordprocessingml/2006/main" xmlns:w14="http://schemas.microsoft.com/office/word/2010/wordml" xmlns:w15="http://schemas.microsoft.com/office/word/2012/wordml" xmlns:w16cex="http://schemas.microsoft.com/office/word/2018/wordml/cex" xmlns:w16cid="http://schemas.microsoft.com/office/word/2016/wordml/cid" xmlns:w16="http://schemas.microsoft.com/office/word/2018/wordml" xmlns:w16se="http://schemas.microsoft.com/office/word/2015/wordml/symex" xmlns:wpg="http://schemas.microsoft.com/office/word/2010/wordprocessingGroup" xmlns:wpi="http://schemas.microsoft.com/office/word/2010/wordprocessingInk" xmlns:wne="http://schemas.microsoft.com/office/word/2006/wordml" xmlns:wps="http://schemas.microsoft.com/office/word/2010/wordprocessingShape" mc:Ignorable="w14 w15 w16se w16cid w16 w16cex wp14">
+<w:ftr xmlns:wpc="http://schemas.microsoft.com/office/word/2010/wordprocessingCanvas" xmlns:cx="http://schemas.microsoft.com/office/drawing/2014/chartex" xmlns:cx1="http://schemas.microsoft.com/office/drawing/2015/9/8/chartex" xmlns:cx2="http://schemas.microsoft.com/office/drawing/2015/10/21/chartex" xmlns:cx3="http://schemas.microsoft.com/office/drawing/2016/5/9/chartex" xmlns:cx4="http://schemas.microsoft.com/office/drawing/2016/5/10/chartex" xmlns:cx5="http://schemas.microsoft.com/office/drawing/2016/5/11/chartex" xmlns:cx6="http://schemas.microsoft.com/office/drawing/2016/5/12/chartex" xmlns:cx7="http://schemas.microsoft.com/office/drawing/2016/5/13/chartex" xmlns:cx8="http://schemas.microsoft.com/office/drawing/2016/5/14/chartex" xmlns:mc="http://schemas.openxmlformats.org/markup-compatibility/2006" xmlns:aink="http://schemas.microsoft.com/office/drawing/2016/ink" xmlns:am3d="http://schemas.microsoft.com/office/drawing/2017/model3d" xmlns:o="urn:schemas-microsoft-com:office:office" xmlns:r="http://schemas.openxmlformats.org/officeDocument/2006/relationships" xmlns:m="http://schemas.openxmlformats.org/officeDocument/2006/math" xmlns:v="urn:schemas-microsoft-com:vml" xmlns:wp14="http://schemas.microsoft.com/office/word/2010/wordprocessingDrawing" xmlns:wp="http://schemas.openxmlformats.org/drawingml/2006/wordprocessingDrawing" xmlns:w10="urn:schemas-microsoft-com:office:word" xmlns:w="http://schemas.openxmlformats.org/wordprocessingml/2006/main" xmlns:w14="http://schemas.microsoft.com/office/word/2010/wordml" xmlns:w15="http://schemas.microsoft.com/office/word/2012/wordml" xmlns:w16cid="http://schemas.microsoft.com/office/word/2016/wordml/cid" xmlns:w16se="http://schemas.microsoft.com/office/word/2015/wordml/symex" xmlns:wpg="http://schemas.microsoft.com/office/word/2010/wordprocessingGroup" xmlns:wpi="http://schemas.microsoft.com/office/word/2010/wordprocessingInk" xmlns:wne="http://schemas.microsoft.com/office/word/2006/wordml" xmlns:wps="http://schemas.microsoft.com/office/word/2010/wordprocessingShape" mc:Ignorable="w14 w15 w16se w16cid wp14">
   <w:p>
     <w:pPr>
       <w:pStyle w:val="Footer"/>
@@ -5902,7 +5983,7 @@
 </file>
 
 <file path=word/footnotes.xml><?xml version="1.0" encoding="utf-8"?>
-<w:footnotes xmlns:wpc="http://schemas.microsoft.com/office/word/2010/wordprocessingCanvas" xmlns:cx="http://schemas.microsoft.com/office/drawing/2014/chartex" xmlns:cx1="http://schemas.microsoft.com/office/drawing/2015/9/8/chartex" xmlns:cx2="http://schemas.microsoft.com/office/drawing/2015/10/21/chartex" xmlns:cx3="http://schemas.microsoft.com/office/drawing/2016/5/9/chartex" xmlns:cx4="http://schemas.microsoft.com/office/drawing/2016/5/10/chartex" xmlns:cx5="http://schemas.microsoft.com/office/drawing/2016/5/11/chartex" xmlns:cx6="http://schemas.microsoft.com/office/drawing/2016/5/12/chartex" xmlns:cx7="http://schemas.microsoft.com/office/drawing/2016/5/13/chartex" xmlns:cx8="http://schemas.microsoft.com/office/drawing/2016/5/14/chartex" xmlns:mc="http://schemas.openxmlformats.org/markup-compatibility/2006" xmlns:aink="http://schemas.microsoft.com/office/drawing/2016/ink" xmlns:am3d="http://schemas.microsoft.com/office/drawing/2017/model3d" xmlns:o="urn:schemas-microsoft-com:office:office" xmlns:r="http://schemas.openxmlformats.org/officeDocument/2006/relationships" xmlns:m="http://schemas.openxmlformats.org/officeDocument/2006/math" xmlns:v="urn:schemas-microsoft-com:vml" xmlns:wp14="http://schemas.microsoft.com/office/word/2010/wordprocessingDrawing" xmlns:wp="http://schemas.openxmlformats.org/drawingml/2006/wordprocessingDrawing" xmlns:w10="urn:schemas-microsoft-com:office:word" xmlns:w="http://schemas.openxmlformats.org/wordprocessingml/2006/main" xmlns:w14="http://schemas.microsoft.com/office/word/2010/wordml" xmlns:w15="http://schemas.microsoft.com/office/word/2012/wordml" xmlns:w16cex="http://schemas.microsoft.com/office/word/2018/wordml/cex" xmlns:w16cid="http://schemas.microsoft.com/office/word/2016/wordml/cid" xmlns:w16="http://schemas.microsoft.com/office/word/2018/wordml" xmlns:w16se="http://schemas.microsoft.com/office/word/2015/wordml/symex" xmlns:wpg="http://schemas.microsoft.com/office/word/2010/wordprocessingGroup" xmlns:wpi="http://schemas.microsoft.com/office/word/2010/wordprocessingInk" xmlns:wne="http://schemas.microsoft.com/office/word/2006/wordml" xmlns:wps="http://schemas.microsoft.com/office/word/2010/wordprocessingShape" mc:Ignorable="w14 w15 w16se w16cid w16 w16cex wp14">
+<w:footnotes xmlns:wpc="http://schemas.microsoft.com/office/word/2010/wordprocessingCanvas" xmlns:cx="http://schemas.microsoft.com/office/drawing/2014/chartex" xmlns:cx1="http://schemas.microsoft.com/office/drawing/2015/9/8/chartex" xmlns:cx2="http://schemas.microsoft.com/office/drawing/2015/10/21/chartex" xmlns:cx3="http://schemas.microsoft.com/office/drawing/2016/5/9/chartex" xmlns:cx4="http://schemas.microsoft.com/office/drawing/2016/5/10/chartex" xmlns:cx5="http://schemas.microsoft.com/office/drawing/2016/5/11/chartex" xmlns:cx6="http://schemas.microsoft.com/office/drawing/2016/5/12/chartex" xmlns:cx7="http://schemas.microsoft.com/office/drawing/2016/5/13/chartex" xmlns:cx8="http://schemas.microsoft.com/office/drawing/2016/5/14/chartex" xmlns:mc="http://schemas.openxmlformats.org/markup-compatibility/2006" xmlns:aink="http://schemas.microsoft.com/office/drawing/2016/ink" xmlns:am3d="http://schemas.microsoft.com/office/drawing/2017/model3d" xmlns:o="urn:schemas-microsoft-com:office:office" xmlns:r="http://schemas.openxmlformats.org/officeDocument/2006/relationships" xmlns:m="http://schemas.openxmlformats.org/officeDocument/2006/math" xmlns:v="urn:schemas-microsoft-com:vml" xmlns:wp14="http://schemas.microsoft.com/office/word/2010/wordprocessingDrawing" xmlns:wp="http://schemas.openxmlformats.org/drawingml/2006/wordprocessingDrawing" xmlns:w10="urn:schemas-microsoft-com:office:word" xmlns:w="http://schemas.openxmlformats.org/wordprocessingml/2006/main" xmlns:w14="http://schemas.microsoft.com/office/word/2010/wordml" xmlns:w15="http://schemas.microsoft.com/office/word/2012/wordml" xmlns:w16cid="http://schemas.microsoft.com/office/word/2016/wordml/cid" xmlns:w16se="http://schemas.microsoft.com/office/word/2015/wordml/symex" xmlns:wpg="http://schemas.microsoft.com/office/word/2010/wordprocessingGroup" xmlns:wpi="http://schemas.microsoft.com/office/word/2010/wordprocessingInk" xmlns:wne="http://schemas.microsoft.com/office/word/2006/wordml" xmlns:wps="http://schemas.microsoft.com/office/word/2010/wordprocessingShape" mc:Ignorable="w14 w15 w16se w16cid wp14">
   <w:footnote w:type="separator" w:id="-1">
     <w:p>
       <w:pPr>
@@ -5934,7 +6015,7 @@
 </file>
 
 <file path=word/header1.xml><?xml version="1.0" encoding="utf-8"?>
-<w:hdr xmlns:wpc="http://schemas.microsoft.com/office/word/2010/wordprocessingCanvas" xmlns:cx="http://schemas.microsoft.com/office/drawing/2014/chartex" xmlns:cx1="http://schemas.microsoft.com/office/drawing/2015/9/8/chartex" xmlns:cx2="http://schemas.microsoft.com/office/drawing/2015/10/21/chartex" xmlns:cx3="http://schemas.microsoft.com/office/drawing/2016/5/9/chartex" xmlns:cx4="http://schemas.microsoft.com/office/drawing/2016/5/10/chartex" xmlns:cx5="http://schemas.microsoft.com/office/drawing/2016/5/11/chartex" xmlns:cx6="http://schemas.microsoft.com/office/drawing/2016/5/12/chartex" xmlns:cx7="http://schemas.microsoft.com/office/drawing/2016/5/13/chartex" xmlns:cx8="http://schemas.microsoft.com/office/drawing/2016/5/14/chartex" xmlns:mc="http://schemas.openxmlformats.org/markup-compatibility/2006" xmlns:aink="http://schemas.microsoft.com/office/drawing/2016/ink" xmlns:am3d="http://schemas.microsoft.com/office/drawing/2017/model3d" xmlns:o="urn:schemas-microsoft-com:office:office" xmlns:r="http://schemas.openxmlformats.org/officeDocument/2006/relationships" xmlns:m="http://schemas.openxmlformats.org/officeDocument/2006/math" xmlns:v="urn:schemas-microsoft-com:vml" xmlns:wp14="http://schemas.microsoft.com/office/word/2010/wordprocessingDrawing" xmlns:wp="http://schemas.openxmlformats.org/drawingml/2006/wordprocessingDrawing" xmlns:w10="urn:schemas-microsoft-com:office:word" xmlns:w="http://schemas.openxmlformats.org/wordprocessingml/2006/main" xmlns:w14="http://schemas.microsoft.com/office/word/2010/wordml" xmlns:w15="http://schemas.microsoft.com/office/word/2012/wordml" xmlns:w16cex="http://schemas.microsoft.com/office/word/2018/wordml/cex" xmlns:w16cid="http://schemas.microsoft.com/office/word/2016/wordml/cid" xmlns:w16="http://schemas.microsoft.com/office/word/2018/wordml" xmlns:w16se="http://schemas.microsoft.com/office/word/2015/wordml/symex" xmlns:wpg="http://schemas.microsoft.com/office/word/2010/wordprocessingGroup" xmlns:wpi="http://schemas.microsoft.com/office/word/2010/wordprocessingInk" xmlns:wne="http://schemas.microsoft.com/office/word/2006/wordml" xmlns:wps="http://schemas.microsoft.com/office/word/2010/wordprocessingShape" mc:Ignorable="w14 w15 w16se w16cid w16 w16cex wp14">
+<w:hdr xmlns:wpc="http://schemas.microsoft.com/office/word/2010/wordprocessingCanvas" xmlns:cx="http://schemas.microsoft.com/office/drawing/2014/chartex" xmlns:cx1="http://schemas.microsoft.com/office/drawing/2015/9/8/chartex" xmlns:cx2="http://schemas.microsoft.com/office/drawing/2015/10/21/chartex" xmlns:cx3="http://schemas.microsoft.com/office/drawing/2016/5/9/chartex" xmlns:cx4="http://schemas.microsoft.com/office/drawing/2016/5/10/chartex" xmlns:cx5="http://schemas.microsoft.com/office/drawing/2016/5/11/chartex" xmlns:cx6="http://schemas.microsoft.com/office/drawing/2016/5/12/chartex" xmlns:cx7="http://schemas.microsoft.com/office/drawing/2016/5/13/chartex" xmlns:cx8="http://schemas.microsoft.com/office/drawing/2016/5/14/chartex" xmlns:mc="http://schemas.openxmlformats.org/markup-compatibility/2006" xmlns:aink="http://schemas.microsoft.com/office/drawing/2016/ink" xmlns:am3d="http://schemas.microsoft.com/office/drawing/2017/model3d" xmlns:o="urn:schemas-microsoft-com:office:office" xmlns:r="http://schemas.openxmlformats.org/officeDocument/2006/relationships" xmlns:m="http://schemas.openxmlformats.org/officeDocument/2006/math" xmlns:v="urn:schemas-microsoft-com:vml" xmlns:wp14="http://schemas.microsoft.com/office/word/2010/wordprocessingDrawing" xmlns:wp="http://schemas.openxmlformats.org/drawingml/2006/wordprocessingDrawing" xmlns:w10="urn:schemas-microsoft-com:office:word" xmlns:w="http://schemas.openxmlformats.org/wordprocessingml/2006/main" xmlns:w14="http://schemas.microsoft.com/office/word/2010/wordml" xmlns:w15="http://schemas.microsoft.com/office/word/2012/wordml" xmlns:w16cid="http://schemas.microsoft.com/office/word/2016/wordml/cid" xmlns:w16se="http://schemas.microsoft.com/office/word/2015/wordml/symex" xmlns:wpg="http://schemas.microsoft.com/office/word/2010/wordprocessingGroup" xmlns:wpi="http://schemas.microsoft.com/office/word/2010/wordprocessingInk" xmlns:wne="http://schemas.microsoft.com/office/word/2006/wordml" xmlns:wps="http://schemas.microsoft.com/office/word/2010/wordprocessingShape" mc:Ignorable="w14 w15 w16se w16cid wp14">
   <w:p>
     <w:pPr>
       <w:pStyle w:val="Header"/>
@@ -5944,7 +6025,7 @@
 </file>
 
 <file path=word/header2.xml><?xml version="1.0" encoding="utf-8"?>
-<w:hdr xmlns:wpc="http://schemas.microsoft.com/office/word/2010/wordprocessingCanvas" xmlns:cx="http://schemas.microsoft.com/office/drawing/2014/chartex" xmlns:cx1="http://schemas.microsoft.com/office/drawing/2015/9/8/chartex" xmlns:cx2="http://schemas.microsoft.com/office/drawing/2015/10/21/chartex" xmlns:cx3="http://schemas.microsoft.com/office/drawing/2016/5/9/chartex" xmlns:cx4="http://schemas.microsoft.com/office/drawing/2016/5/10/chartex" xmlns:cx5="http://schemas.microsoft.com/office/drawing/2016/5/11/chartex" xmlns:cx6="http://schemas.microsoft.com/office/drawing/2016/5/12/chartex" xmlns:cx7="http://schemas.microsoft.com/office/drawing/2016/5/13/chartex" xmlns:cx8="http://schemas.microsoft.com/office/drawing/2016/5/14/chartex" xmlns:mc="http://schemas.openxmlformats.org/markup-compatibility/2006" xmlns:aink="http://schemas.microsoft.com/office/drawing/2016/ink" xmlns:am3d="http://schemas.microsoft.com/office/drawing/2017/model3d" xmlns:o="urn:schemas-microsoft-com:office:office" xmlns:r="http://schemas.openxmlformats.org/officeDocument/2006/relationships" xmlns:m="http://schemas.openxmlformats.org/officeDocument/2006/math" xmlns:v="urn:schemas-microsoft-com:vml" xmlns:wp14="http://schemas.microsoft.com/office/word/2010/wordprocessingDrawing" xmlns:wp="http://schemas.openxmlformats.org/drawingml/2006/wordprocessingDrawing" xmlns:w10="urn:schemas-microsoft-com:office:word" xmlns:w="http://schemas.openxmlformats.org/wordprocessingml/2006/main" xmlns:w14="http://schemas.microsoft.com/office/word/2010/wordml" xmlns:w15="http://schemas.microsoft.com/office/word/2012/wordml" xmlns:w16cex="http://schemas.microsoft.com/office/word/2018/wordml/cex" xmlns:w16cid="http://schemas.microsoft.com/office/word/2016/wordml/cid" xmlns:w16="http://schemas.microsoft.com/office/word/2018/wordml" xmlns:w16se="http://schemas.microsoft.com/office/word/2015/wordml/symex" xmlns:wpg="http://schemas.microsoft.com/office/word/2010/wordprocessingGroup" xmlns:wpi="http://schemas.microsoft.com/office/word/2010/wordprocessingInk" xmlns:wne="http://schemas.microsoft.com/office/word/2006/wordml" xmlns:wps="http://schemas.microsoft.com/office/word/2010/wordprocessingShape" mc:Ignorable="w14 w15 w16se w16cid w16 w16cex wp14">
+<w:hdr xmlns:wpc="http://schemas.microsoft.com/office/word/2010/wordprocessingCanvas" xmlns:cx="http://schemas.microsoft.com/office/drawing/2014/chartex" xmlns:cx1="http://schemas.microsoft.com/office/drawing/2015/9/8/chartex" xmlns:cx2="http://schemas.microsoft.com/office/drawing/2015/10/21/chartex" xmlns:cx3="http://schemas.microsoft.com/office/drawing/2016/5/9/chartex" xmlns:cx4="http://schemas.microsoft.com/office/drawing/2016/5/10/chartex" xmlns:cx5="http://schemas.microsoft.com/office/drawing/2016/5/11/chartex" xmlns:cx6="http://schemas.microsoft.com/office/drawing/2016/5/12/chartex" xmlns:cx7="http://schemas.microsoft.com/office/drawing/2016/5/13/chartex" xmlns:cx8="http://schemas.microsoft.com/office/drawing/2016/5/14/chartex" xmlns:mc="http://schemas.openxmlformats.org/markup-compatibility/2006" xmlns:aink="http://schemas.microsoft.com/office/drawing/2016/ink" xmlns:am3d="http://schemas.microsoft.com/office/drawing/2017/model3d" xmlns:o="urn:schemas-microsoft-com:office:office" xmlns:r="http://schemas.openxmlformats.org/officeDocument/2006/relationships" xmlns:m="http://schemas.openxmlformats.org/officeDocument/2006/math" xmlns:v="urn:schemas-microsoft-com:vml" xmlns:wp14="http://schemas.microsoft.com/office/word/2010/wordprocessingDrawing" xmlns:wp="http://schemas.openxmlformats.org/drawingml/2006/wordprocessingDrawing" xmlns:w10="urn:schemas-microsoft-com:office:word" xmlns:w="http://schemas.openxmlformats.org/wordprocessingml/2006/main" xmlns:w14="http://schemas.microsoft.com/office/word/2010/wordml" xmlns:w15="http://schemas.microsoft.com/office/word/2012/wordml" xmlns:w16cid="http://schemas.microsoft.com/office/word/2016/wordml/cid" xmlns:w16se="http://schemas.microsoft.com/office/word/2015/wordml/symex" xmlns:wpg="http://schemas.microsoft.com/office/word/2010/wordprocessingGroup" xmlns:wpi="http://schemas.microsoft.com/office/word/2010/wordprocessingInk" xmlns:wne="http://schemas.microsoft.com/office/word/2006/wordml" xmlns:wps="http://schemas.microsoft.com/office/word/2010/wordprocessingShape" mc:Ignorable="w14 w15 w16se w16cid wp14">
   <w:p>
     <w:pPr>
       <w:pStyle w:val="Header"/>
@@ -5954,7 +6035,7 @@
 </file>
 
 <file path=word/header3.xml><?xml version="1.0" encoding="utf-8"?>
-<w:hdr xmlns:wpc="http://schemas.microsoft.com/office/word/2010/wordprocessingCanvas" xmlns:cx="http://schemas.microsoft.com/office/drawing/2014/chartex" xmlns:cx1="http://schemas.microsoft.com/office/drawing/2015/9/8/chartex" xmlns:cx2="http://schemas.microsoft.com/office/drawing/2015/10/21/chartex" xmlns:cx3="http://schemas.microsoft.com/office/drawing/2016/5/9/chartex" xmlns:cx4="http://schemas.microsoft.com/office/drawing/2016/5/10/chartex" xmlns:cx5="http://schemas.microsoft.com/office/drawing/2016/5/11/chartex" xmlns:cx6="http://schemas.microsoft.com/office/drawing/2016/5/12/chartex" xmlns:cx7="http://schemas.microsoft.com/office/drawing/2016/5/13/chartex" xmlns:cx8="http://schemas.microsoft.com/office/drawing/2016/5/14/chartex" xmlns:mc="http://schemas.openxmlformats.org/markup-compatibility/2006" xmlns:aink="http://schemas.microsoft.com/office/drawing/2016/ink" xmlns:am3d="http://schemas.microsoft.com/office/drawing/2017/model3d" xmlns:o="urn:schemas-microsoft-com:office:office" xmlns:r="http://schemas.openxmlformats.org/officeDocument/2006/relationships" xmlns:m="http://schemas.openxmlformats.org/officeDocument/2006/math" xmlns:v="urn:schemas-microsoft-com:vml" xmlns:wp14="http://schemas.microsoft.com/office/word/2010/wordprocessingDrawing" xmlns:wp="http://schemas.openxmlformats.org/drawingml/2006/wordprocessingDrawing" xmlns:w10="urn:schemas-microsoft-com:office:word" xmlns:w="http://schemas.openxmlformats.org/wordprocessingml/2006/main" xmlns:w14="http://schemas.microsoft.com/office/word/2010/wordml" xmlns:w15="http://schemas.microsoft.com/office/word/2012/wordml" xmlns:w16cex="http://schemas.microsoft.com/office/word/2018/wordml/cex" xmlns:w16cid="http://schemas.microsoft.com/office/word/2016/wordml/cid" xmlns:w16="http://schemas.microsoft.com/office/word/2018/wordml" xmlns:w16se="http://schemas.microsoft.com/office/word/2015/wordml/symex" xmlns:wpg="http://schemas.microsoft.com/office/word/2010/wordprocessingGroup" xmlns:wpi="http://schemas.microsoft.com/office/word/2010/wordprocessingInk" xmlns:wne="http://schemas.microsoft.com/office/word/2006/wordml" xmlns:wps="http://schemas.microsoft.com/office/word/2010/wordprocessingShape" mc:Ignorable="w14 w15 w16se w16cid w16 w16cex wp14">
+<w:hdr xmlns:wpc="http://schemas.microsoft.com/office/word/2010/wordprocessingCanvas" xmlns:cx="http://schemas.microsoft.com/office/drawing/2014/chartex" xmlns:cx1="http://schemas.microsoft.com/office/drawing/2015/9/8/chartex" xmlns:cx2="http://schemas.microsoft.com/office/drawing/2015/10/21/chartex" xmlns:cx3="http://schemas.microsoft.com/office/drawing/2016/5/9/chartex" xmlns:cx4="http://schemas.microsoft.com/office/drawing/2016/5/10/chartex" xmlns:cx5="http://schemas.microsoft.com/office/drawing/2016/5/11/chartex" xmlns:cx6="http://schemas.microsoft.com/office/drawing/2016/5/12/chartex" xmlns:cx7="http://schemas.microsoft.com/office/drawing/2016/5/13/chartex" xmlns:cx8="http://schemas.microsoft.com/office/drawing/2016/5/14/chartex" xmlns:mc="http://schemas.openxmlformats.org/markup-compatibility/2006" xmlns:aink="http://schemas.microsoft.com/office/drawing/2016/ink" xmlns:am3d="http://schemas.microsoft.com/office/drawing/2017/model3d" xmlns:o="urn:schemas-microsoft-com:office:office" xmlns:r="http://schemas.openxmlformats.org/officeDocument/2006/relationships" xmlns:m="http://schemas.openxmlformats.org/officeDocument/2006/math" xmlns:v="urn:schemas-microsoft-com:vml" xmlns:wp14="http://schemas.microsoft.com/office/word/2010/wordprocessingDrawing" xmlns:wp="http://schemas.openxmlformats.org/drawingml/2006/wordprocessingDrawing" xmlns:w10="urn:schemas-microsoft-com:office:word" xmlns:w="http://schemas.openxmlformats.org/wordprocessingml/2006/main" xmlns:w14="http://schemas.microsoft.com/office/word/2010/wordml" xmlns:w15="http://schemas.microsoft.com/office/word/2012/wordml" xmlns:w16cid="http://schemas.microsoft.com/office/word/2016/wordml/cid" xmlns:w16se="http://schemas.microsoft.com/office/word/2015/wordml/symex" xmlns:wpg="http://schemas.microsoft.com/office/word/2010/wordprocessingGroup" xmlns:wpi="http://schemas.microsoft.com/office/word/2010/wordprocessingInk" xmlns:wne="http://schemas.microsoft.com/office/word/2006/wordml" xmlns:wps="http://schemas.microsoft.com/office/word/2010/wordprocessingShape" mc:Ignorable="w14 w15 w16se w16cid wp14">
   <w:p>
     <w:pPr>
       <w:pStyle w:val="Header"/>
@@ -5964,7 +6045,7 @@
 </file>
 
 <file path=word/numbering.xml><?xml version="1.0" encoding="utf-8"?>
-<w:numbering xmlns:wpc="http://schemas.microsoft.com/office/word/2010/wordprocessingCanvas" xmlns:cx="http://schemas.microsoft.com/office/drawing/2014/chartex" xmlns:cx1="http://schemas.microsoft.com/office/drawing/2015/9/8/chartex" xmlns:cx2="http://schemas.microsoft.com/office/drawing/2015/10/21/chartex" xmlns:cx3="http://schemas.microsoft.com/office/drawing/2016/5/9/chartex" xmlns:cx4="http://schemas.microsoft.com/office/drawing/2016/5/10/chartex" xmlns:cx5="http://schemas.microsoft.com/office/drawing/2016/5/11/chartex" xmlns:cx6="http://schemas.microsoft.com/office/drawing/2016/5/12/chartex" xmlns:cx7="http://schemas.microsoft.com/office/drawing/2016/5/13/chartex" xmlns:cx8="http://schemas.microsoft.com/office/drawing/2016/5/14/chartex" xmlns:mc="http://schemas.openxmlformats.org/markup-compatibility/2006" xmlns:aink="http://schemas.microsoft.com/office/drawing/2016/ink" xmlns:am3d="http://schemas.microsoft.com/office/drawing/2017/model3d" xmlns:o="urn:schemas-microsoft-com:office:office" xmlns:r="http://schemas.openxmlformats.org/officeDocument/2006/relationships" xmlns:m="http://schemas.openxmlformats.org/officeDocument/2006/math" xmlns:v="urn:schemas-microsoft-com:vml" xmlns:wp14="http://schemas.microsoft.com/office/word/2010/wordprocessingDrawing" xmlns:wp="http://schemas.openxmlformats.org/drawingml/2006/wordprocessingDrawing" xmlns:w10="urn:schemas-microsoft-com:office:word" xmlns:w="http://schemas.openxmlformats.org/wordprocessingml/2006/main" xmlns:w14="http://schemas.microsoft.com/office/word/2010/wordml" xmlns:w15="http://schemas.microsoft.com/office/word/2012/wordml" xmlns:w16cex="http://schemas.microsoft.com/office/word/2018/wordml/cex" xmlns:w16cid="http://schemas.microsoft.com/office/word/2016/wordml/cid" xmlns:w16="http://schemas.microsoft.com/office/word/2018/wordml" xmlns:w16se="http://schemas.microsoft.com/office/word/2015/wordml/symex" xmlns:wpg="http://schemas.microsoft.com/office/word/2010/wordprocessingGroup" xmlns:wpi="http://schemas.microsoft.com/office/word/2010/wordprocessingInk" xmlns:wne="http://schemas.microsoft.com/office/word/2006/wordml" xmlns:wps="http://schemas.microsoft.com/office/word/2010/wordprocessingShape" mc:Ignorable="w14 w15 w16se w16cid w16 w16cex wp14">
+<w:numbering xmlns:wpc="http://schemas.microsoft.com/office/word/2010/wordprocessingCanvas" xmlns:cx="http://schemas.microsoft.com/office/drawing/2014/chartex" xmlns:cx1="http://schemas.microsoft.com/office/drawing/2015/9/8/chartex" xmlns:cx2="http://schemas.microsoft.com/office/drawing/2015/10/21/chartex" xmlns:cx3="http://schemas.microsoft.com/office/drawing/2016/5/9/chartex" xmlns:cx4="http://schemas.microsoft.com/office/drawing/2016/5/10/chartex" xmlns:cx5="http://schemas.microsoft.com/office/drawing/2016/5/11/chartex" xmlns:cx6="http://schemas.microsoft.com/office/drawing/2016/5/12/chartex" xmlns:cx7="http://schemas.microsoft.com/office/drawing/2016/5/13/chartex" xmlns:cx8="http://schemas.microsoft.com/office/drawing/2016/5/14/chartex" xmlns:mc="http://schemas.openxmlformats.org/markup-compatibility/2006" xmlns:aink="http://schemas.microsoft.com/office/drawing/2016/ink" xmlns:am3d="http://schemas.microsoft.com/office/drawing/2017/model3d" xmlns:o="urn:schemas-microsoft-com:office:office" xmlns:r="http://schemas.openxmlformats.org/officeDocument/2006/relationships" xmlns:m="http://schemas.openxmlformats.org/officeDocument/2006/math" xmlns:v="urn:schemas-microsoft-com:vml" xmlns:wp14="http://schemas.microsoft.com/office/word/2010/wordprocessingDrawing" xmlns:wp="http://schemas.openxmlformats.org/drawingml/2006/wordprocessingDrawing" xmlns:w10="urn:schemas-microsoft-com:office:word" xmlns:w="http://schemas.openxmlformats.org/wordprocessingml/2006/main" xmlns:w14="http://schemas.microsoft.com/office/word/2010/wordml" xmlns:w15="http://schemas.microsoft.com/office/word/2012/wordml" xmlns:w16cid="http://schemas.microsoft.com/office/word/2016/wordml/cid" xmlns:w16se="http://schemas.microsoft.com/office/word/2015/wordml/symex" xmlns:wpg="http://schemas.microsoft.com/office/word/2010/wordprocessingGroup" xmlns:wpi="http://schemas.microsoft.com/office/word/2010/wordprocessingInk" xmlns:wne="http://schemas.microsoft.com/office/word/2006/wordml" xmlns:wps="http://schemas.microsoft.com/office/word/2010/wordprocessingShape" mc:Ignorable="w14 w15 w16se w16cid wp14">
   <w:abstractNum w:abstractNumId="0" w15:restartNumberingAfterBreak="0">
     <w:nsid w:val="07102C02"/>
     <w:multiLevelType w:val="hybridMultilevel"/>
@@ -7682,7 +7763,7 @@
 </file>
 
 <file path=word/styles.xml><?xml version="1.0" encoding="utf-8"?>
-<w:styles xmlns:mc="http://schemas.openxmlformats.org/markup-compatibility/2006" xmlns:r="http://schemas.openxmlformats.org/officeDocument/2006/relationships" xmlns:w="http://schemas.openxmlformats.org/wordprocessingml/2006/main" xmlns:w14="http://schemas.microsoft.com/office/word/2010/wordml" xmlns:w15="http://schemas.microsoft.com/office/word/2012/wordml" xmlns:w16cex="http://schemas.microsoft.com/office/word/2018/wordml/cex" xmlns:w16cid="http://schemas.microsoft.com/office/word/2016/wordml/cid" xmlns:w16="http://schemas.microsoft.com/office/word/2018/wordml" xmlns:w16se="http://schemas.microsoft.com/office/word/2015/wordml/symex" mc:Ignorable="w14 w15 w16se w16cid w16 w16cex">
+<w:styles xmlns:mc="http://schemas.openxmlformats.org/markup-compatibility/2006" xmlns:r="http://schemas.openxmlformats.org/officeDocument/2006/relationships" xmlns:w="http://schemas.openxmlformats.org/wordprocessingml/2006/main" xmlns:w14="http://schemas.microsoft.com/office/word/2010/wordml" xmlns:w15="http://schemas.microsoft.com/office/word/2012/wordml" xmlns:w16cid="http://schemas.microsoft.com/office/word/2016/wordml/cid" xmlns:w16se="http://schemas.microsoft.com/office/word/2015/wordml/symex" mc:Ignorable="w14 w15 w16se w16cid">
   <w:docDefaults>
     <w:rPrDefault>
       <w:rPr>
@@ -7698,7 +7779,7 @@
       </w:pPr>
     </w:pPrDefault>
   </w:docDefaults>
-  <w:latentStyles w:defLockedState="0" w:defUIPriority="99" w:defSemiHidden="0" w:defUnhideWhenUsed="0" w:defQFormat="0" w:count="376">
+  <w:latentStyles w:defLockedState="0" w:defUIPriority="99" w:defSemiHidden="0" w:defUnhideWhenUsed="0" w:defQFormat="0" w:count="375">
     <w:lsdException w:name="Normal" w:uiPriority="0" w:qFormat="1"/>
     <w:lsdException w:name="heading 1" w:uiPriority="9" w:qFormat="1"/>
     <w:lsdException w:name="heading 2" w:semiHidden="1" w:uiPriority="9" w:unhideWhenUsed="1" w:qFormat="1"/>
@@ -7804,6 +7885,7 @@
     <w:lsdException w:name="HTML Sample" w:semiHidden="1" w:unhideWhenUsed="1"/>
     <w:lsdException w:name="HTML Typewriter" w:semiHidden="1" w:unhideWhenUsed="1"/>
     <w:lsdException w:name="HTML Variable" w:semiHidden="1" w:unhideWhenUsed="1"/>
+    <w:lsdException w:name="Normal Table" w:semiHidden="1" w:unhideWhenUsed="1"/>
     <w:lsdException w:name="annotation subject" w:semiHidden="1" w:unhideWhenUsed="1"/>
     <w:lsdException w:name="No List" w:semiHidden="1" w:unhideWhenUsed="1"/>
     <w:lsdException w:name="Outline List 1" w:semiHidden="1" w:unhideWhenUsed="1"/>
@@ -7850,8 +7932,10 @@
     <w:lsdException w:name="Table Subtle 2" w:semiHidden="1" w:unhideWhenUsed="1"/>
     <w:lsdException w:name="Table Web 1" w:semiHidden="1" w:unhideWhenUsed="1"/>
     <w:lsdException w:name="Table Web 2" w:semiHidden="1" w:unhideWhenUsed="1"/>
+    <w:lsdException w:name="Table Web 3" w:semiHidden="1" w:unhideWhenUsed="1"/>
     <w:lsdException w:name="Balloon Text" w:semiHidden="1" w:unhideWhenUsed="1"/>
     <w:lsdException w:name="Table Grid" w:uiPriority="39"/>
+    <w:lsdException w:name="Table Theme" w:semiHidden="1" w:unhideWhenUsed="1"/>
     <w:lsdException w:name="Placeholder Text" w:semiHidden="1"/>
     <w:lsdException w:name="No Spacing" w:uiPriority="1" w:qFormat="1"/>
     <w:lsdException w:name="Light Shading" w:uiPriority="60"/>
@@ -8071,7 +8155,6 @@
     <w:lsdException w:name="Smart Hyperlink" w:semiHidden="1" w:unhideWhenUsed="1"/>
     <w:lsdException w:name="Hashtag" w:semiHidden="1" w:unhideWhenUsed="1"/>
     <w:lsdException w:name="Unresolved Mention" w:semiHidden="1" w:unhideWhenUsed="1"/>
-    <w:lsdException w:name="Smart Link" w:semiHidden="1" w:unhideWhenUsed="1"/>
   </w:latentStyles>
   <w:style w:type="paragraph" w:default="1" w:styleId="Normal">
     <w:name w:val="Normal"/>
@@ -8745,10 +8828,21 @@
 </file>
 
 <file path=customXml/item2.xml><?xml version="1.0" encoding="utf-8"?>
-<b:Sources xmlns:b="http://schemas.openxmlformats.org/officeDocument/2006/bibliography" xmlns="http://schemas.openxmlformats.org/officeDocument/2006/bibliography" SelectedStyle="\APASixthEditionOfficeOnline.xsl" StyleName="APA" Version="6"/>
+<p:properties xmlns:p="http://schemas.microsoft.com/office/2006/metadata/properties" xmlns:xsi="http://www.w3.org/2001/XMLSchema-instance" xmlns:pc="http://schemas.microsoft.com/office/infopath/2007/PartnerControls">
+  <documentManagement/>
+</p:properties>
 </file>
 
 <file path=customXml/item3.xml><?xml version="1.0" encoding="utf-8"?>
+<?mso-contentType ?>
+<FormTemplates xmlns="http://schemas.microsoft.com/sharepoint/v3/contenttype/forms">
+  <Display>DocumentLibraryForm</Display>
+  <Edit>DocumentLibraryForm</Edit>
+  <New>DocumentLibraryForm</New>
+</FormTemplates>
+</file>
+
+<file path=customXml/item4.xml><?xml version="1.0" encoding="utf-8"?>
 <ct:contentTypeSchema xmlns:ct="http://schemas.microsoft.com/office/2006/metadata/contentType" xmlns:ma="http://schemas.microsoft.com/office/2006/metadata/properties/metaAttributes" ct:_="" ma:_="" ma:contentTypeName="Document" ma:contentTypeID="0x01010074F10D0031F0BF458937D03CD959F800" ma:contentTypeVersion="7" ma:contentTypeDescription="Create a new document." ma:contentTypeScope="" ma:versionID="cd5dc5177ce39f5eefd2d36a9017b873">
   <xsd:schema xmlns:xsd="http://www.w3.org/2001/XMLSchema" xmlns:xs="http://www.w3.org/2001/XMLSchema" xmlns:p="http://schemas.microsoft.com/office/2006/metadata/properties" xmlns:ns2="d3e75b01-560b-433b-b252-2f7f4dd541a7" targetNamespace="http://schemas.microsoft.com/office/2006/metadata/properties" ma:root="true" ma:fieldsID="78457aa718daa4f1f188928f54b95684" ns2:_="">
     <xsd:import namespace="d3e75b01-560b-433b-b252-2f7f4dd541a7"/>
@@ -8912,19 +9006,8 @@
 </ct:contentTypeSchema>
 </file>
 
-<file path=customXml/item4.xml><?xml version="1.0" encoding="utf-8"?>
-<?mso-contentType ?>
-<FormTemplates xmlns="http://schemas.microsoft.com/sharepoint/v3/contenttype/forms">
-  <Display>DocumentLibraryForm</Display>
-  <Edit>DocumentLibraryForm</Edit>
-  <New>DocumentLibraryForm</New>
-</FormTemplates>
-</file>
-
 <file path=customXml/item5.xml><?xml version="1.0" encoding="utf-8"?>
-<p:properties xmlns:p="http://schemas.microsoft.com/office/2006/metadata/properties" xmlns:xsi="http://www.w3.org/2001/XMLSchema-instance" xmlns:pc="http://schemas.microsoft.com/office/infopath/2007/PartnerControls">
-  <documentManagement/>
-</p:properties>
+<b:Sources xmlns:b="http://schemas.openxmlformats.org/officeDocument/2006/bibliography" xmlns="http://schemas.openxmlformats.org/officeDocument/2006/bibliography" SelectedStyle="\APASixthEditionOfficeOnline.xsl" StyleName="APA" Version="6"/>
 </file>
 
 <file path=customXml/itemProps1.xml><?xml version="1.0" encoding="utf-8"?>
@@ -8936,14 +9019,23 @@
 </file>
 
 <file path=customXml/itemProps2.xml><?xml version="1.0" encoding="utf-8"?>
-<ds:datastoreItem xmlns:ds="http://schemas.openxmlformats.org/officeDocument/2006/customXml" ds:itemID="{895449ED-3B26-418E-BD5B-257B7E75C931}">
+<ds:datastoreItem xmlns:ds="http://schemas.openxmlformats.org/officeDocument/2006/customXml" ds:itemID="{071FDEA6-ED5E-46A7-95B6-1C51358923E8}">
   <ds:schemaRefs>
-    <ds:schemaRef ds:uri="http://schemas.openxmlformats.org/officeDocument/2006/bibliography"/>
+    <ds:schemaRef ds:uri="http://schemas.microsoft.com/office/2006/metadata/properties"/>
+    <ds:schemaRef ds:uri="http://schemas.microsoft.com/office/infopath/2007/PartnerControls"/>
   </ds:schemaRefs>
 </ds:datastoreItem>
 </file>
 
 <file path=customXml/itemProps3.xml><?xml version="1.0" encoding="utf-8"?>
+<ds:datastoreItem xmlns:ds="http://schemas.openxmlformats.org/officeDocument/2006/customXml" ds:itemID="{26BADB16-F778-4390-B3BD-D305E5FB0029}">
+  <ds:schemaRefs>
+    <ds:schemaRef ds:uri="http://schemas.microsoft.com/sharepoint/v3/contenttype/forms"/>
+  </ds:schemaRefs>
+</ds:datastoreItem>
+</file>
+
+<file path=customXml/itemProps4.xml><?xml version="1.0" encoding="utf-8"?>
 <ds:datastoreItem xmlns:ds="http://schemas.openxmlformats.org/officeDocument/2006/customXml" ds:itemID="{84FE7808-B688-48F8-AF1F-BC6ABC3FAE52}">
   <ds:schemaRefs>
     <ds:schemaRef ds:uri="http://schemas.microsoft.com/office/2006/metadata/contentType"/>
@@ -8961,19 +9053,10 @@
 </ds:datastoreItem>
 </file>
 
-<file path=customXml/itemProps4.xml><?xml version="1.0" encoding="utf-8"?>
-<ds:datastoreItem xmlns:ds="http://schemas.openxmlformats.org/officeDocument/2006/customXml" ds:itemID="{26BADB16-F778-4390-B3BD-D305E5FB0029}">
+<file path=customXml/itemProps5.xml><?xml version="1.0" encoding="utf-8"?>
+<ds:datastoreItem xmlns:ds="http://schemas.openxmlformats.org/officeDocument/2006/customXml" ds:itemID="{35C083EF-6D89-4CC9-BB48-69746FB84218}">
   <ds:schemaRefs>
-    <ds:schemaRef ds:uri="http://schemas.microsoft.com/sharepoint/v3/contenttype/forms"/>
-  </ds:schemaRefs>
-</ds:datastoreItem>
-</file>
-
-<file path=customXml/itemProps5.xml><?xml version="1.0" encoding="utf-8"?>
-<ds:datastoreItem xmlns:ds="http://schemas.openxmlformats.org/officeDocument/2006/customXml" ds:itemID="{071FDEA6-ED5E-46A7-95B6-1C51358923E8}">
-  <ds:schemaRefs>
-    <ds:schemaRef ds:uri="http://schemas.microsoft.com/office/2006/metadata/properties"/>
-    <ds:schemaRef ds:uri="http://schemas.microsoft.com/office/infopath/2007/PartnerControls"/>
+    <ds:schemaRef ds:uri="http://schemas.openxmlformats.org/officeDocument/2006/bibliography"/>
   </ds:schemaRefs>
 </ds:datastoreItem>
 </file>
</xml_diff>

<commit_message>
Updated main menu UI.
</commit_message>
<xml_diff>
--- a/CrossPlatformDevelopment - Design Document.docx
+++ b/CrossPlatformDevelopment - Design Document.docx
@@ -272,7 +272,7 @@
                   </wp:anchor>
                 </w:drawing>
               </mc:Choice>
-              <mc:Fallback xmlns:w16="http://schemas.microsoft.com/office/word/2018/wordml" xmlns:w16cex="http://schemas.microsoft.com/office/word/2018/wordml/cex">
+              <mc:Fallback xmlns:w16cex="http://schemas.microsoft.com/office/word/2018/wordml/cex" xmlns:w16="http://schemas.microsoft.com/office/word/2018/wordml">
                 <w:pict>
                   <v:group w14:anchorId="5CB92A93" id="Group 149" o:spid="_x0000_s1026" style="position:absolute;margin-left:0;margin-top:0;width:8in;height:95.7pt;z-index:251662336;mso-width-percent:941;mso-height-percent:121;mso-top-percent:23;mso-position-horizontal:center;mso-position-horizontal-relative:page;mso-position-vertical-relative:page;mso-width-percent:941;mso-height-percent:121;mso-top-percent:23" coordorigin="" coordsize="73152,12161" o:gfxdata="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">
                     <v:shape id="Rectangle 51" o:spid="_x0000_s1027" style="position:absolute;width:73152;height:11303;visibility:visible;mso-wrap-style:square;v-text-anchor:middle" coordsize="7312660,1129665" o:gfxdata="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" path="m,l7312660,r,1129665l3619500,733425,,1091565,,xe" fillcolor="#4472c4 [3204]" stroked="f" strokeweight="1pt">
@@ -1199,8 +1199,6 @@
             <w:r>
               <w:t>, interface screens, and asset table.</w:t>
             </w:r>
-            <w:bookmarkStart w:id="1" w:name="_GoBack"/>
-            <w:bookmarkEnd w:id="1"/>
           </w:p>
         </w:tc>
       </w:tr>
@@ -1948,7 +1946,7 @@
                 <w:noProof/>
                 <w:webHidden/>
               </w:rPr>
-              <w:t>3</w:t>
+              <w:t>4</w:t>
             </w:r>
             <w:r>
               <w:rPr>
@@ -3464,7 +3462,7 @@
                 <w:noProof/>
                 <w:webHidden/>
               </w:rPr>
-              <w:t>6</w:t>
+              <w:t>7</w:t>
             </w:r>
             <w:r>
               <w:rPr>
@@ -3550,7 +3548,7 @@
                 <w:noProof/>
                 <w:webHidden/>
               </w:rPr>
-              <w:t>7</w:t>
+              <w:t>8</w:t>
             </w:r>
             <w:r>
               <w:rPr>
@@ -3636,7 +3634,7 @@
                 <w:noProof/>
                 <w:webHidden/>
               </w:rPr>
-              <w:t>7</w:t>
+              <w:t>9</w:t>
             </w:r>
             <w:r>
               <w:rPr>
@@ -3722,7 +3720,7 @@
                 <w:noProof/>
                 <w:webHidden/>
               </w:rPr>
-              <w:t>8</w:t>
+              <w:t>10</w:t>
             </w:r>
             <w:r>
               <w:rPr>
@@ -3808,7 +3806,7 @@
                 <w:noProof/>
                 <w:webHidden/>
               </w:rPr>
-              <w:t>8</w:t>
+              <w:t>12</w:t>
             </w:r>
             <w:r>
               <w:rPr>
@@ -3893,7 +3891,7 @@
                 <w:noProof/>
                 <w:webHidden/>
               </w:rPr>
-              <w:t>8</w:t>
+              <w:t>12</w:t>
             </w:r>
             <w:r>
               <w:rPr>
@@ -3978,7 +3976,7 @@
                 <w:noProof/>
                 <w:webHidden/>
               </w:rPr>
-              <w:t>9</w:t>
+              <w:t>12</w:t>
             </w:r>
             <w:r>
               <w:rPr>
@@ -4063,7 +4061,7 @@
                 <w:noProof/>
                 <w:webHidden/>
               </w:rPr>
-              <w:t>9</w:t>
+              <w:t>12</w:t>
             </w:r>
             <w:r>
               <w:rPr>
@@ -4148,7 +4146,7 @@
                 <w:noProof/>
                 <w:webHidden/>
               </w:rPr>
-              <w:t>9</w:t>
+              <w:t>13</w:t>
             </w:r>
             <w:r>
               <w:rPr>
@@ -4180,11 +4178,11 @@
           <w:numId w:val="4"/>
         </w:numPr>
       </w:pPr>
-      <w:bookmarkStart w:id="2" w:name="_Toc50980492"/>
+      <w:bookmarkStart w:id="1" w:name="_Toc50980492"/>
       <w:r>
         <w:t>Development Environment</w:t>
       </w:r>
-      <w:bookmarkEnd w:id="2"/>
+      <w:bookmarkEnd w:id="1"/>
       <w:r>
         <w:t xml:space="preserve"> </w:t>
       </w:r>
@@ -4198,11 +4196,11 @@
         </w:numPr>
         <w:ind w:left="480"/>
       </w:pPr>
-      <w:bookmarkStart w:id="3" w:name="_Toc50980493"/>
+      <w:bookmarkStart w:id="2" w:name="_Toc50980493"/>
       <w:r>
         <w:t>Game Engine</w:t>
       </w:r>
-      <w:bookmarkEnd w:id="3"/>
+      <w:bookmarkEnd w:id="2"/>
     </w:p>
     <w:p>
       <w:r>
@@ -4227,11 +4225,11 @@
         </w:numPr>
         <w:ind w:left="480"/>
       </w:pPr>
-      <w:bookmarkStart w:id="4" w:name="_Toc50980494"/>
+      <w:bookmarkStart w:id="3" w:name="_Toc50980494"/>
       <w:r>
         <w:t>Source Control</w:t>
       </w:r>
-      <w:bookmarkEnd w:id="4"/>
+      <w:bookmarkEnd w:id="3"/>
     </w:p>
     <w:p>
       <w:r>
@@ -4263,7 +4261,7 @@
         </w:numPr>
         <w:ind w:left="480"/>
       </w:pPr>
-      <w:bookmarkStart w:id="5" w:name="_Toc50980495"/>
+      <w:bookmarkStart w:id="4" w:name="_Toc50980495"/>
       <w:r>
         <w:t>Third</w:t>
       </w:r>
@@ -4276,7 +4274,7 @@
       <w:r>
         <w:t>/ assets</w:t>
       </w:r>
-      <w:bookmarkEnd w:id="5"/>
+      <w:bookmarkEnd w:id="4"/>
     </w:p>
     <w:p>
       <w:pPr>
@@ -4984,11 +4982,11 @@
           <w:numId w:val="4"/>
         </w:numPr>
       </w:pPr>
-      <w:bookmarkStart w:id="6" w:name="_Toc50980496"/>
+      <w:bookmarkStart w:id="5" w:name="_Toc50980496"/>
       <w:r>
         <w:t>Game Overview</w:t>
       </w:r>
-      <w:bookmarkEnd w:id="6"/>
+      <w:bookmarkEnd w:id="5"/>
       <w:r>
         <w:t xml:space="preserve"> </w:t>
       </w:r>
@@ -5002,14 +5000,14 @@
         </w:numPr>
         <w:ind w:left="480"/>
       </w:pPr>
-      <w:bookmarkStart w:id="7" w:name="_Toc50980497"/>
+      <w:bookmarkStart w:id="6" w:name="_Toc50980497"/>
       <w:r>
         <w:t>Genr</w:t>
       </w:r>
       <w:r>
         <w:t>e</w:t>
       </w:r>
-      <w:bookmarkEnd w:id="7"/>
+      <w:bookmarkEnd w:id="6"/>
     </w:p>
     <w:p>
       <w:r>
@@ -5025,7 +5023,7 @@
         </w:numPr>
         <w:ind w:left="480"/>
       </w:pPr>
-      <w:bookmarkStart w:id="8" w:name="_Toc50980498"/>
+      <w:bookmarkStart w:id="7" w:name="_Toc50980498"/>
       <w:r>
         <w:lastRenderedPageBreak/>
         <w:t xml:space="preserve">Camera </w:t>
@@ -5039,7 +5037,7 @@
       <w:r>
         <w:t xml:space="preserve"> and Movement</w:t>
       </w:r>
-      <w:bookmarkEnd w:id="8"/>
+      <w:bookmarkEnd w:id="7"/>
     </w:p>
     <w:p>
       <w:r>
@@ -5055,11 +5053,11 @@
         </w:numPr>
         <w:ind w:left="480"/>
       </w:pPr>
-      <w:bookmarkStart w:id="9" w:name="_Toc50980499"/>
+      <w:bookmarkStart w:id="8" w:name="_Toc50980499"/>
       <w:r>
         <w:t>Platform</w:t>
       </w:r>
-      <w:bookmarkEnd w:id="9"/>
+      <w:bookmarkEnd w:id="8"/>
     </w:p>
     <w:p>
       <w:r>
@@ -5099,11 +5097,11 @@
         </w:numPr>
         <w:ind w:left="480"/>
       </w:pPr>
-      <w:bookmarkStart w:id="10" w:name="_Toc50980500"/>
+      <w:bookmarkStart w:id="9" w:name="_Toc50980500"/>
       <w:r>
         <w:t>Technical Goals</w:t>
       </w:r>
-      <w:bookmarkEnd w:id="10"/>
+      <w:bookmarkEnd w:id="9"/>
       <w:r>
         <w:t xml:space="preserve"> </w:t>
       </w:r>
@@ -5153,11 +5151,11 @@
         </w:numPr>
         <w:ind w:left="480"/>
       </w:pPr>
-      <w:bookmarkStart w:id="11" w:name="_Toc50980501"/>
+      <w:bookmarkStart w:id="10" w:name="_Toc50980501"/>
       <w:r>
         <w:t>Game Objects and Logic</w:t>
       </w:r>
-      <w:bookmarkEnd w:id="11"/>
+      <w:bookmarkEnd w:id="10"/>
       <w:r>
         <w:t xml:space="preserve"> </w:t>
       </w:r>
@@ -5304,21 +5302,21 @@
           <w:numId w:val="4"/>
         </w:numPr>
       </w:pPr>
-      <w:bookmarkStart w:id="12" w:name="_Toc50980502"/>
+      <w:bookmarkStart w:id="11" w:name="_Toc50980502"/>
       <w:r>
         <w:t>Controls</w:t>
       </w:r>
+      <w:bookmarkEnd w:id="11"/>
+    </w:p>
+    <w:p>
+      <w:pPr>
+        <w:pStyle w:val="Heading2"/>
+      </w:pPr>
+      <w:bookmarkStart w:id="12" w:name="_Toc50980503"/>
+      <w:r>
+        <w:t>3.1 Windows / Web</w:t>
+      </w:r>
       <w:bookmarkEnd w:id="12"/>
-    </w:p>
-    <w:p>
-      <w:pPr>
-        <w:pStyle w:val="Heading2"/>
-      </w:pPr>
-      <w:bookmarkStart w:id="13" w:name="_Toc50980503"/>
-      <w:r>
-        <w:t>3.1 Windows / Web</w:t>
-      </w:r>
-      <w:bookmarkEnd w:id="13"/>
     </w:p>
     <w:p>
       <w:pPr>
@@ -5372,14 +5370,14 @@
       <w:pPr>
         <w:pStyle w:val="Heading2"/>
       </w:pPr>
-      <w:bookmarkStart w:id="14" w:name="_Toc50980504"/>
+      <w:bookmarkStart w:id="13" w:name="_Toc50980504"/>
       <w:r>
         <w:t xml:space="preserve">3.2 </w:t>
       </w:r>
       <w:r>
         <w:t>Android / Touch</w:t>
       </w:r>
-      <w:bookmarkEnd w:id="14"/>
+      <w:bookmarkEnd w:id="13"/>
     </w:p>
     <w:p>
       <w:pPr>
@@ -5429,11 +5427,11 @@
           <w:numId w:val="4"/>
         </w:numPr>
       </w:pPr>
-      <w:bookmarkStart w:id="15" w:name="_Toc50980505"/>
+      <w:bookmarkStart w:id="14" w:name="_Toc50980505"/>
       <w:r>
         <w:t>Mechanics</w:t>
       </w:r>
-      <w:bookmarkEnd w:id="15"/>
+      <w:bookmarkEnd w:id="14"/>
       <w:r>
         <w:t xml:space="preserve"> </w:t>
       </w:r>
@@ -5524,11 +5522,11 @@
         </w:numPr>
         <w:ind w:left="480"/>
       </w:pPr>
-      <w:bookmarkStart w:id="16" w:name="_Toc50980506"/>
+      <w:bookmarkStart w:id="15" w:name="_Toc50980506"/>
       <w:r>
         <w:t>Hazards</w:t>
       </w:r>
-      <w:bookmarkEnd w:id="16"/>
+      <w:bookmarkEnd w:id="15"/>
     </w:p>
     <w:p>
       <w:pPr>
@@ -5563,14 +5561,14 @@
         </w:numPr>
         <w:ind w:left="480"/>
       </w:pPr>
-      <w:bookmarkStart w:id="17" w:name="_Toc50980507"/>
-      <w:bookmarkStart w:id="18" w:name="_Hlk49775322"/>
+      <w:bookmarkStart w:id="16" w:name="_Toc50980507"/>
+      <w:bookmarkStart w:id="17" w:name="_Hlk49775322"/>
       <w:r>
         <w:t>Obstacles</w:t>
       </w:r>
-      <w:bookmarkEnd w:id="17"/>
-    </w:p>
-    <w:bookmarkEnd w:id="18"/>
+      <w:bookmarkEnd w:id="16"/>
+    </w:p>
+    <w:bookmarkEnd w:id="17"/>
     <w:p>
       <w:r>
         <w:t>There will be evil robots</w:t>
@@ -5602,11 +5600,11 @@
         </w:numPr>
         <w:ind w:left="480"/>
       </w:pPr>
-      <w:bookmarkStart w:id="19" w:name="_Toc50980508"/>
+      <w:bookmarkStart w:id="18" w:name="_Toc50980508"/>
       <w:r>
         <w:t>Items / Collectables</w:t>
       </w:r>
-      <w:bookmarkEnd w:id="19"/>
+      <w:bookmarkEnd w:id="18"/>
     </w:p>
     <w:p>
       <w:r>
@@ -5621,11 +5619,11 @@
           <w:numId w:val="4"/>
         </w:numPr>
       </w:pPr>
-      <w:bookmarkStart w:id="20" w:name="_Toc50980509"/>
+      <w:bookmarkStart w:id="19" w:name="_Toc50980509"/>
       <w:r>
         <w:t>Graphics</w:t>
       </w:r>
-      <w:bookmarkEnd w:id="20"/>
+      <w:bookmarkEnd w:id="19"/>
       <w:r>
         <w:t xml:space="preserve"> </w:t>
       </w:r>
@@ -5643,11 +5641,11 @@
           <w:numId w:val="4"/>
         </w:numPr>
       </w:pPr>
-      <w:bookmarkStart w:id="21" w:name="_Toc50980510"/>
+      <w:bookmarkStart w:id="20" w:name="_Toc50980510"/>
       <w:r>
         <w:t>Audio</w:t>
       </w:r>
-      <w:bookmarkEnd w:id="21"/>
+      <w:bookmarkEnd w:id="20"/>
     </w:p>
     <w:p>
       <w:r>
@@ -5674,11 +5672,11 @@
           <w:numId w:val="4"/>
         </w:numPr>
       </w:pPr>
-      <w:bookmarkStart w:id="22" w:name="_Toc50980511"/>
+      <w:bookmarkStart w:id="21" w:name="_Toc50980511"/>
       <w:r>
         <w:t>Game Flow</w:t>
       </w:r>
-      <w:bookmarkEnd w:id="22"/>
+      <w:bookmarkEnd w:id="21"/>
       <w:r>
         <w:t xml:space="preserve"> </w:t>
       </w:r>
@@ -5695,11 +5693,11 @@
       <w:r>
         <w:t xml:space="preserve"> </w:t>
       </w:r>
-      <w:bookmarkStart w:id="23" w:name="_Toc50980512"/>
+      <w:bookmarkStart w:id="22" w:name="_Toc50980512"/>
       <w:r>
         <w:t>‘Mission’ / ‘Level’ structure</w:t>
       </w:r>
-      <w:bookmarkEnd w:id="23"/>
+      <w:bookmarkEnd w:id="22"/>
       <w:r>
         <w:t xml:space="preserve"> </w:t>
       </w:r>
@@ -5724,14 +5722,14 @@
         </w:numPr>
         <w:ind w:left="480"/>
       </w:pPr>
-      <w:bookmarkStart w:id="24" w:name="_Toc50980513"/>
+      <w:bookmarkStart w:id="23" w:name="_Toc50980513"/>
       <w:r>
         <w:t>Objectives</w:t>
       </w:r>
       <w:r>
         <w:t>/Goal</w:t>
       </w:r>
-      <w:bookmarkEnd w:id="24"/>
+      <w:bookmarkEnd w:id="23"/>
       <w:r>
         <w:t xml:space="preserve"> </w:t>
       </w:r>
@@ -5885,11 +5883,11 @@
           <w:numId w:val="4"/>
         </w:numPr>
       </w:pPr>
-      <w:bookmarkStart w:id="25" w:name="_Toc50980514"/>
+      <w:bookmarkStart w:id="24" w:name="_Toc50980514"/>
       <w:r>
         <w:t>Interface</w:t>
       </w:r>
-      <w:bookmarkEnd w:id="25"/>
+      <w:bookmarkEnd w:id="24"/>
       <w:r>
         <w:t xml:space="preserve"> </w:t>
       </w:r>
@@ -5903,11 +5901,11 @@
         </w:numPr>
         <w:ind w:left="480"/>
       </w:pPr>
-      <w:bookmarkStart w:id="26" w:name="_Toc50980515"/>
+      <w:bookmarkStart w:id="25" w:name="_Toc50980515"/>
       <w:r>
         <w:t>Menu</w:t>
       </w:r>
-      <w:bookmarkEnd w:id="26"/>
+      <w:bookmarkEnd w:id="25"/>
       <w:r>
         <w:t xml:space="preserve"> </w:t>
       </w:r>
@@ -6334,21 +6332,8 @@
         <w:jc w:val="center"/>
       </w:pPr>
     </w:p>
-    <w:p>
-      <w:pPr>
-        <w:jc w:val="center"/>
-      </w:pPr>
-    </w:p>
-    <w:p>
-      <w:pPr>
-        <w:jc w:val="center"/>
-      </w:pPr>
-    </w:p>
-    <w:p>
-      <w:pPr>
-        <w:jc w:val="center"/>
-      </w:pPr>
-    </w:p>
+    <w:p/>
+    <w:bookmarkStart w:id="26" w:name="_Toc50980516"/>
     <w:p>
       <w:pPr>
         <w:pStyle w:val="Heading2"/>
@@ -6358,11 +6343,11 @@
         </w:numPr>
         <w:ind w:left="480"/>
       </w:pPr>
-      <w:bookmarkStart w:id="27" w:name="_Toc50980516"/>
       <w:r>
         <w:rPr>
           <w:noProof/>
         </w:rPr>
+        <w:lastRenderedPageBreak/>
         <mc:AlternateContent>
           <mc:Choice Requires="wps">
             <w:drawing>
@@ -6429,7 +6414,7 @@
       <w:r>
         <w:t>UI/HUD</w:t>
       </w:r>
-      <w:bookmarkEnd w:id="27"/>
+      <w:bookmarkEnd w:id="26"/>
     </w:p>
     <w:p>
       <w:pPr>
@@ -6442,16 +6427,16 @@
         <mc:AlternateContent>
           <mc:Choice Requires="wps">
             <w:drawing>
-              <wp:anchor distT="0" distB="0" distL="114300" distR="114300" simplePos="0" relativeHeight="251678720" behindDoc="0" locked="0" layoutInCell="1" allowOverlap="1" wp14:anchorId="2D33ECB9" wp14:editId="5F3033A6">
+              <wp:anchor distT="0" distB="0" distL="114300" distR="114300" simplePos="0" relativeHeight="251678720" behindDoc="0" locked="0" layoutInCell="1" allowOverlap="1" wp14:anchorId="2D33ECB9" wp14:editId="20985319">
                 <wp:simplePos x="0" y="0"/>
                 <wp:positionH relativeFrom="column">
-                  <wp:posOffset>4210050</wp:posOffset>
+                  <wp:posOffset>4981575</wp:posOffset>
                 </wp:positionH>
                 <wp:positionV relativeFrom="paragraph">
-                  <wp:posOffset>4125595</wp:posOffset>
+                  <wp:posOffset>4126230</wp:posOffset>
                 </wp:positionV>
-                <wp:extent cx="771525" cy="1543050"/>
-                <wp:effectExtent l="0" t="38100" r="47625" b="19050"/>
+                <wp:extent cx="238125" cy="552450"/>
+                <wp:effectExtent l="38100" t="38100" r="28575" b="19050"/>
                 <wp:wrapNone/>
                 <wp:docPr id="16" name="Straight Arrow Connector 16"/>
                 <wp:cNvGraphicFramePr/>
@@ -6460,9 +6445,9 @@
                     <wps:wsp>
                       <wps:cNvCnPr/>
                       <wps:spPr>
-                        <a:xfrm flipV="1">
+                        <a:xfrm flipH="1" flipV="1">
                           <a:off x="0" y="0"/>
-                          <a:ext cx="771525" cy="1543050"/>
+                          <a:ext cx="238125" cy="552450"/>
                         </a:xfrm>
                         <a:prstGeom prst="straightConnector1">
                           <a:avLst/>
@@ -6489,12 +6474,22 @@
                     </wps:wsp>
                   </a:graphicData>
                 </a:graphic>
+                <wp14:sizeRelH relativeFrom="margin">
+                  <wp14:pctWidth>0</wp14:pctWidth>
+                </wp14:sizeRelH>
+                <wp14:sizeRelV relativeFrom="margin">
+                  <wp14:pctHeight>0</wp14:pctHeight>
+                </wp14:sizeRelV>
               </wp:anchor>
             </w:drawing>
           </mc:Choice>
           <mc:Fallback>
             <w:pict>
-              <v:shape w14:anchorId="73FB61F8" id="Straight Arrow Connector 16" o:spid="_x0000_s1026" type="#_x0000_t32" style="position:absolute;margin-left:331.5pt;margin-top:324.85pt;width:60.75pt;height:121.5pt;flip:y;z-index:251678720;visibility:visible;mso-wrap-style:square;mso-wrap-distance-left:9pt;mso-wrap-distance-top:0;mso-wrap-distance-right:9pt;mso-wrap-distance-bottom:0;mso-position-horizontal:absolute;mso-position-horizontal-relative:text;mso-position-vertical:absolute;mso-position-vertical-relative:text" o:gfxdata="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" strokecolor="black [3200]" strokeweight=".5pt">
+              <v:shapetype w14:anchorId="2AAD51CA" id="_x0000_t32" coordsize="21600,21600" o:spt="32" o:oned="t" path="m,l21600,21600e" filled="f">
+                <v:path arrowok="t" fillok="f" o:connecttype="none"/>
+                <o:lock v:ext="edit" shapetype="t"/>
+              </v:shapetype>
+              <v:shape id="Straight Arrow Connector 16" o:spid="_x0000_s1026" type="#_x0000_t32" style="position:absolute;margin-left:392.25pt;margin-top:324.9pt;width:18.75pt;height:43.5pt;flip:x y;z-index:251678720;visibility:visible;mso-wrap-style:square;mso-width-percent:0;mso-height-percent:0;mso-wrap-distance-left:9pt;mso-wrap-distance-top:0;mso-wrap-distance-right:9pt;mso-wrap-distance-bottom:0;mso-position-horizontal:absolute;mso-position-horizontal-relative:text;mso-position-vertical:absolute;mso-position-vertical-relative:text;mso-width-percent:0;mso-height-percent:0;mso-width-relative:margin;mso-height-relative:margin" o:gfxdata="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" strokecolor="black [3200]" strokeweight=".5pt">
                 <v:stroke endarrow="block" joinstyle="miter"/>
               </v:shape>
             </w:pict>
@@ -6691,313 +6686,16 @@
         <mc:AlternateContent>
           <mc:Choice Requires="wps">
             <w:drawing>
-              <wp:anchor distT="45720" distB="45720" distL="114300" distR="114300" simplePos="0" relativeHeight="251673600" behindDoc="0" locked="0" layoutInCell="1" allowOverlap="1" wp14:anchorId="1686B54A" wp14:editId="5CA82954">
+              <wp:anchor distT="45720" distB="45720" distL="114300" distR="114300" simplePos="0" relativeHeight="251677696" behindDoc="0" locked="0" layoutInCell="1" allowOverlap="1" wp14:anchorId="489391BF" wp14:editId="0BF9CEE1">
                 <wp:simplePos x="0" y="0"/>
-                <wp:positionH relativeFrom="margin">
-                  <wp:posOffset>2238375</wp:posOffset>
+                <wp:positionH relativeFrom="page">
+                  <wp:posOffset>4886325</wp:posOffset>
                 </wp:positionH>
                 <wp:positionV relativeFrom="paragraph">
-                  <wp:posOffset>10160</wp:posOffset>
+                  <wp:posOffset>353695</wp:posOffset>
                 </wp:positionV>
-                <wp:extent cx="1714500" cy="1404620"/>
-                <wp:effectExtent l="0" t="0" r="19050" b="20955"/>
-                <wp:wrapSquare wrapText="bothSides"/>
-                <wp:docPr id="12" name="Text Box 2"/>
-                <wp:cNvGraphicFramePr>
-                  <a:graphicFrameLocks xmlns:a="http://schemas.openxmlformats.org/drawingml/2006/main"/>
-                </wp:cNvGraphicFramePr>
-                <a:graphic xmlns:a="http://schemas.openxmlformats.org/drawingml/2006/main">
-                  <a:graphicData uri="http://schemas.microsoft.com/office/word/2010/wordprocessingShape">
-                    <wps:wsp>
-                      <wps:cNvSpPr txBox="1">
-                        <a:spLocks noChangeArrowheads="1"/>
-                      </wps:cNvSpPr>
-                      <wps:spPr bwMode="auto">
-                        <a:xfrm>
-                          <a:off x="0" y="0"/>
-                          <a:ext cx="1714500" cy="1404620"/>
-                        </a:xfrm>
-                        <a:prstGeom prst="rect">
-                          <a:avLst/>
-                        </a:prstGeom>
-                        <a:solidFill>
-                          <a:srgbClr val="FFFFFF"/>
-                        </a:solidFill>
-                        <a:ln w="9525">
-                          <a:solidFill>
-                            <a:srgbClr val="000000"/>
-                          </a:solidFill>
-                          <a:miter lim="800000"/>
-                          <a:headEnd/>
-                          <a:tailEnd/>
-                        </a:ln>
-                      </wps:spPr>
-                      <wps:txbx>
-                        <w:txbxContent>
-                          <w:p>
-                            <w:r>
-                              <w:t>Coins</w:t>
-                            </w:r>
-                          </w:p>
-                          <w:p>
-                            <w:pPr>
-                              <w:pStyle w:val="ListParagraph"/>
-                              <w:numPr>
-                                <w:ilvl w:val="0"/>
-                                <w:numId w:val="17"/>
-                              </w:numPr>
-                            </w:pPr>
-                            <w:r>
-                              <w:t>Display number of collected coins</w:t>
-                            </w:r>
-                          </w:p>
-                        </w:txbxContent>
-                      </wps:txbx>
-                      <wps:bodyPr rot="0" vert="horz" wrap="square" lIns="91440" tIns="45720" rIns="91440" bIns="45720" anchor="t" anchorCtr="0">
-                        <a:spAutoFit/>
-                      </wps:bodyPr>
-                    </wps:wsp>
-                  </a:graphicData>
-                </a:graphic>
-                <wp14:sizeRelH relativeFrom="margin">
-                  <wp14:pctWidth>0</wp14:pctWidth>
-                </wp14:sizeRelH>
-                <wp14:sizeRelV relativeFrom="margin">
-                  <wp14:pctHeight>20000</wp14:pctHeight>
-                </wp14:sizeRelV>
-              </wp:anchor>
-            </w:drawing>
-          </mc:Choice>
-          <mc:Fallback>
-            <w:pict>
-              <v:shape w14:anchorId="1686B54A" id="_x0000_s1029" type="#_x0000_t202" style="position:absolute;left:0;text-align:left;margin-left:176.25pt;margin-top:.8pt;width:135pt;height:110.6pt;z-index:251673600;visibility:visible;mso-wrap-style:square;mso-width-percent:0;mso-height-percent:200;mso-wrap-distance-left:9pt;mso-wrap-distance-top:3.6pt;mso-wrap-distance-right:9pt;mso-wrap-distance-bottom:3.6pt;mso-position-horizontal:absolute;mso-position-horizontal-relative:margin;mso-position-vertical:absolute;mso-position-vertical-relative:text;mso-width-percent:0;mso-height-percent:200;mso-width-relative:margin;mso-height-relative:margin;v-text-anchor:top" o:gfxdata="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">
-                <v:textbox style="mso-fit-shape-to-text:t">
-                  <w:txbxContent>
-                    <w:p>
-                      <w:r>
-                        <w:t>Coins</w:t>
-                      </w:r>
-                    </w:p>
-                    <w:p>
-                      <w:pPr>
-                        <w:pStyle w:val="ListParagraph"/>
-                        <w:numPr>
-                          <w:ilvl w:val="0"/>
-                          <w:numId w:val="17"/>
-                        </w:numPr>
-                      </w:pPr>
-                      <w:r>
-                        <w:t>Display number of collected coins</w:t>
-                      </w:r>
-                    </w:p>
-                  </w:txbxContent>
-                </v:textbox>
-                <w10:wrap type="square" anchorx="margin"/>
-              </v:shape>
-            </w:pict>
-          </mc:Fallback>
-        </mc:AlternateContent>
-      </w:r>
-      <w:r>
-        <w:rPr>
-          <w:noProof/>
-        </w:rPr>
-        <mc:AlternateContent>
-          <mc:Choice Requires="wps">
-            <w:drawing>
-              <wp:anchor distT="45720" distB="45720" distL="114300" distR="114300" simplePos="0" relativeHeight="251670528" behindDoc="0" locked="0" layoutInCell="1" allowOverlap="1" wp14:anchorId="369CE2A7" wp14:editId="6257B3D5">
-                <wp:simplePos x="0" y="0"/>
-                <wp:positionH relativeFrom="margin">
-                  <wp:align>left</wp:align>
-                </wp:positionH>
-                <wp:positionV relativeFrom="paragraph">
-                  <wp:posOffset>6985</wp:posOffset>
-                </wp:positionV>
-                <wp:extent cx="2171700" cy="1404620"/>
-                <wp:effectExtent l="0" t="0" r="19050" b="27305"/>
-                <wp:wrapSquare wrapText="bothSides"/>
-                <wp:docPr id="10" name="Text Box 2"/>
-                <wp:cNvGraphicFramePr>
-                  <a:graphicFrameLocks xmlns:a="http://schemas.openxmlformats.org/drawingml/2006/main"/>
-                </wp:cNvGraphicFramePr>
-                <a:graphic xmlns:a="http://schemas.openxmlformats.org/drawingml/2006/main">
-                  <a:graphicData uri="http://schemas.microsoft.com/office/word/2010/wordprocessingShape">
-                    <wps:wsp>
-                      <wps:cNvSpPr txBox="1">
-                        <a:spLocks noChangeArrowheads="1"/>
-                      </wps:cNvSpPr>
-                      <wps:spPr bwMode="auto">
-                        <a:xfrm>
-                          <a:off x="0" y="0"/>
-                          <a:ext cx="2171700" cy="1404620"/>
-                        </a:xfrm>
-                        <a:prstGeom prst="rect">
-                          <a:avLst/>
-                        </a:prstGeom>
-                        <a:solidFill>
-                          <a:srgbClr val="FFFFFF"/>
-                        </a:solidFill>
-                        <a:ln w="9525">
-                          <a:solidFill>
-                            <a:srgbClr val="000000"/>
-                          </a:solidFill>
-                          <a:miter lim="800000"/>
-                          <a:headEnd/>
-                          <a:tailEnd/>
-                        </a:ln>
-                      </wps:spPr>
-                      <wps:txbx>
-                        <w:txbxContent>
-                          <w:p>
-                            <w:r>
-                              <w:t>Joystick</w:t>
-                            </w:r>
-                          </w:p>
-                          <w:p>
-                            <w:pPr>
-                              <w:pStyle w:val="ListParagraph"/>
-                              <w:numPr>
-                                <w:ilvl w:val="0"/>
-                                <w:numId w:val="17"/>
-                              </w:numPr>
-                            </w:pPr>
-                            <w:r>
-                              <w:t>Move player</w:t>
-                            </w:r>
-                          </w:p>
-                          <w:p>
-                            <w:pPr>
-                              <w:pStyle w:val="ListParagraph"/>
-                              <w:numPr>
-                                <w:ilvl w:val="0"/>
-                                <w:numId w:val="17"/>
-                              </w:numPr>
-                            </w:pPr>
-                            <w:r>
-                              <w:t>Hidden on windows/web</w:t>
-                            </w:r>
-                          </w:p>
-                          <w:p>
-                            <w:pPr>
-                              <w:pStyle w:val="ListParagraph"/>
-                              <w:numPr>
-                                <w:ilvl w:val="0"/>
-                                <w:numId w:val="17"/>
-                              </w:numPr>
-                            </w:pPr>
-                            <w:r>
-                              <w:t>Visible on mobile</w:t>
-                            </w:r>
-                          </w:p>
-                        </w:txbxContent>
-                      </wps:txbx>
-                      <wps:bodyPr rot="0" vert="horz" wrap="square" lIns="91440" tIns="45720" rIns="91440" bIns="45720" anchor="t" anchorCtr="0">
-                        <a:spAutoFit/>
-                      </wps:bodyPr>
-                    </wps:wsp>
-                  </a:graphicData>
-                </a:graphic>
-                <wp14:sizeRelH relativeFrom="margin">
-                  <wp14:pctWidth>0</wp14:pctWidth>
-                </wp14:sizeRelH>
-                <wp14:sizeRelV relativeFrom="margin">
-                  <wp14:pctHeight>20000</wp14:pctHeight>
-                </wp14:sizeRelV>
-              </wp:anchor>
-            </w:drawing>
-          </mc:Choice>
-          <mc:Fallback>
-            <w:pict>
-              <v:shape w14:anchorId="369CE2A7" id="_x0000_s1030" type="#_x0000_t202" style="position:absolute;left:0;text-align:left;margin-left:0;margin-top:.55pt;width:171pt;height:110.6pt;z-index:251670528;visibility:visible;mso-wrap-style:square;mso-width-percent:0;mso-height-percent:200;mso-wrap-distance-left:9pt;mso-wrap-distance-top:3.6pt;mso-wrap-distance-right:9pt;mso-wrap-distance-bottom:3.6pt;mso-position-horizontal:left;mso-position-horizontal-relative:margin;mso-position-vertical:absolute;mso-position-vertical-relative:text;mso-width-percent:0;mso-height-percent:200;mso-width-relative:margin;mso-height-relative:margin;v-text-anchor:top" o:gfxdata="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">
-                <v:textbox style="mso-fit-shape-to-text:t">
-                  <w:txbxContent>
-                    <w:p>
-                      <w:r>
-                        <w:t>Joystick</w:t>
-                      </w:r>
-                    </w:p>
-                    <w:p>
-                      <w:pPr>
-                        <w:pStyle w:val="ListParagraph"/>
-                        <w:numPr>
-                          <w:ilvl w:val="0"/>
-                          <w:numId w:val="17"/>
-                        </w:numPr>
-                      </w:pPr>
-                      <w:r>
-                        <w:t>Move player</w:t>
-                      </w:r>
-                    </w:p>
-                    <w:p>
-                      <w:pPr>
-                        <w:pStyle w:val="ListParagraph"/>
-                        <w:numPr>
-                          <w:ilvl w:val="0"/>
-                          <w:numId w:val="17"/>
-                        </w:numPr>
-                      </w:pPr>
-                      <w:r>
-                        <w:t>Hidden on windows/web</w:t>
-                      </w:r>
-                    </w:p>
-                    <w:p>
-                      <w:pPr>
-                        <w:pStyle w:val="ListParagraph"/>
-                        <w:numPr>
-                          <w:ilvl w:val="0"/>
-                          <w:numId w:val="17"/>
-                        </w:numPr>
-                      </w:pPr>
-                      <w:r>
-                        <w:t>Visible on mobile</w:t>
-                      </w:r>
-                    </w:p>
-                  </w:txbxContent>
-                </v:textbox>
-                <w10:wrap type="square" anchorx="margin"/>
-              </v:shape>
-            </w:pict>
-          </mc:Fallback>
-        </mc:AlternateContent>
-      </w:r>
-    </w:p>
-    <w:p>
-      <w:pPr>
-        <w:jc w:val="center"/>
-      </w:pPr>
-    </w:p>
-    <w:p>
-      <w:pPr>
-        <w:jc w:val="center"/>
-      </w:pPr>
-    </w:p>
-    <w:p>
-      <w:pPr>
-        <w:jc w:val="center"/>
-      </w:pPr>
-    </w:p>
-    <w:p>
-      <w:pPr>
-        <w:jc w:val="center"/>
-      </w:pPr>
-      <w:r>
-        <w:rPr>
-          <w:noProof/>
-        </w:rPr>
-        <w:lastRenderedPageBreak/>
-        <mc:AlternateContent>
-          <mc:Choice Requires="wps">
-            <w:drawing>
-              <wp:anchor distT="45720" distB="45720" distL="114300" distR="114300" simplePos="0" relativeHeight="251677696" behindDoc="0" locked="0" layoutInCell="1" allowOverlap="1" wp14:anchorId="489391BF" wp14:editId="418B7106">
-                <wp:simplePos x="0" y="0"/>
-                <wp:positionH relativeFrom="margin">
-                  <wp:align>right</wp:align>
-                </wp:positionH>
-                <wp:positionV relativeFrom="paragraph">
-                  <wp:posOffset>182245</wp:posOffset>
-                </wp:positionV>
-                <wp:extent cx="3440430" cy="2305050"/>
-                <wp:effectExtent l="0" t="0" r="26670" b="19050"/>
+                <wp:extent cx="2783205" cy="2266950"/>
+                <wp:effectExtent l="0" t="0" r="17145" b="19050"/>
                 <wp:wrapSquare wrapText="bothSides"/>
                 <wp:docPr id="15" name="Text Box 2"/>
                 <wp:cNvGraphicFramePr>
@@ -7012,7 +6710,7 @@
                       <wps:spPr bwMode="auto">
                         <a:xfrm>
                           <a:off x="0" y="0"/>
-                          <a:ext cx="3440430" cy="2305050"/>
+                          <a:ext cx="2783205" cy="2266950"/>
                         </a:xfrm>
                         <a:prstGeom prst="rect">
                           <a:avLst/>
@@ -7175,7 +6873,7 @@
           </mc:Choice>
           <mc:Fallback>
             <w:pict>
-              <v:shape w14:anchorId="489391BF" id="_x0000_s1031" type="#_x0000_t202" style="position:absolute;left:0;text-align:left;margin-left:219.7pt;margin-top:14.35pt;width:270.9pt;height:181.5pt;z-index:251677696;visibility:visible;mso-wrap-style:square;mso-width-percent:0;mso-height-percent:0;mso-wrap-distance-left:9pt;mso-wrap-distance-top:3.6pt;mso-wrap-distance-right:9pt;mso-wrap-distance-bottom:3.6pt;mso-position-horizontal:right;mso-position-horizontal-relative:margin;mso-position-vertical:absolute;mso-position-vertical-relative:text;mso-width-percent:0;mso-height-percent:0;mso-width-relative:margin;mso-height-relative:margin;v-text-anchor:top" o:gfxdata="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">
+              <v:shape w14:anchorId="489391BF" id="_x0000_s1029" type="#_x0000_t202" style="position:absolute;left:0;text-align:left;margin-left:384.75pt;margin-top:27.85pt;width:219.15pt;height:178.5pt;z-index:251677696;visibility:visible;mso-wrap-style:square;mso-width-percent:0;mso-height-percent:0;mso-wrap-distance-left:9pt;mso-wrap-distance-top:3.6pt;mso-wrap-distance-right:9pt;mso-wrap-distance-bottom:3.6pt;mso-position-horizontal:absolute;mso-position-horizontal-relative:page;mso-position-vertical:absolute;mso-position-vertical-relative:text;mso-width-percent:0;mso-height-percent:0;mso-width-relative:margin;mso-height-relative:margin;v-text-anchor:top" o:gfxdata="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">
                 <v:textbox>
                   <w:txbxContent>
                     <w:p>
@@ -7305,12 +7003,288 @@
                     </w:p>
                   </w:txbxContent>
                 </v:textbox>
+                <w10:wrap type="square" anchorx="page"/>
+              </v:shape>
+            </w:pict>
+          </mc:Fallback>
+        </mc:AlternateContent>
+      </w:r>
+      <w:r>
+        <w:rPr>
+          <w:noProof/>
+        </w:rPr>
+        <mc:AlternateContent>
+          <mc:Choice Requires="wps">
+            <w:drawing>
+              <wp:anchor distT="45720" distB="45720" distL="114300" distR="114300" simplePos="0" relativeHeight="251673600" behindDoc="0" locked="0" layoutInCell="1" allowOverlap="1" wp14:anchorId="1686B54A" wp14:editId="5CA82954">
+                <wp:simplePos x="0" y="0"/>
+                <wp:positionH relativeFrom="margin">
+                  <wp:posOffset>2238375</wp:posOffset>
+                </wp:positionH>
+                <wp:positionV relativeFrom="paragraph">
+                  <wp:posOffset>10160</wp:posOffset>
+                </wp:positionV>
+                <wp:extent cx="1714500" cy="1404620"/>
+                <wp:effectExtent l="0" t="0" r="19050" b="20955"/>
+                <wp:wrapSquare wrapText="bothSides"/>
+                <wp:docPr id="12" name="Text Box 2"/>
+                <wp:cNvGraphicFramePr>
+                  <a:graphicFrameLocks xmlns:a="http://schemas.openxmlformats.org/drawingml/2006/main"/>
+                </wp:cNvGraphicFramePr>
+                <a:graphic xmlns:a="http://schemas.openxmlformats.org/drawingml/2006/main">
+                  <a:graphicData uri="http://schemas.microsoft.com/office/word/2010/wordprocessingShape">
+                    <wps:wsp>
+                      <wps:cNvSpPr txBox="1">
+                        <a:spLocks noChangeArrowheads="1"/>
+                      </wps:cNvSpPr>
+                      <wps:spPr bwMode="auto">
+                        <a:xfrm>
+                          <a:off x="0" y="0"/>
+                          <a:ext cx="1714500" cy="1404620"/>
+                        </a:xfrm>
+                        <a:prstGeom prst="rect">
+                          <a:avLst/>
+                        </a:prstGeom>
+                        <a:solidFill>
+                          <a:srgbClr val="FFFFFF"/>
+                        </a:solidFill>
+                        <a:ln w="9525">
+                          <a:solidFill>
+                            <a:srgbClr val="000000"/>
+                          </a:solidFill>
+                          <a:miter lim="800000"/>
+                          <a:headEnd/>
+                          <a:tailEnd/>
+                        </a:ln>
+                      </wps:spPr>
+                      <wps:txbx>
+                        <w:txbxContent>
+                          <w:p>
+                            <w:r>
+                              <w:t>Coins</w:t>
+                            </w:r>
+                          </w:p>
+                          <w:p>
+                            <w:pPr>
+                              <w:pStyle w:val="ListParagraph"/>
+                              <w:numPr>
+                                <w:ilvl w:val="0"/>
+                                <w:numId w:val="17"/>
+                              </w:numPr>
+                            </w:pPr>
+                            <w:r>
+                              <w:t>Display number of collected coins</w:t>
+                            </w:r>
+                          </w:p>
+                        </w:txbxContent>
+                      </wps:txbx>
+                      <wps:bodyPr rot="0" vert="horz" wrap="square" lIns="91440" tIns="45720" rIns="91440" bIns="45720" anchor="t" anchorCtr="0">
+                        <a:spAutoFit/>
+                      </wps:bodyPr>
+                    </wps:wsp>
+                  </a:graphicData>
+                </a:graphic>
+                <wp14:sizeRelH relativeFrom="margin">
+                  <wp14:pctWidth>0</wp14:pctWidth>
+                </wp14:sizeRelH>
+                <wp14:sizeRelV relativeFrom="margin">
+                  <wp14:pctHeight>20000</wp14:pctHeight>
+                </wp14:sizeRelV>
+              </wp:anchor>
+            </w:drawing>
+          </mc:Choice>
+          <mc:Fallback>
+            <w:pict>
+              <v:shape w14:anchorId="1686B54A" id="_x0000_s1030" type="#_x0000_t202" style="position:absolute;left:0;text-align:left;margin-left:176.25pt;margin-top:.8pt;width:135pt;height:110.6pt;z-index:251673600;visibility:visible;mso-wrap-style:square;mso-width-percent:0;mso-height-percent:200;mso-wrap-distance-left:9pt;mso-wrap-distance-top:3.6pt;mso-wrap-distance-right:9pt;mso-wrap-distance-bottom:3.6pt;mso-position-horizontal:absolute;mso-position-horizontal-relative:margin;mso-position-vertical:absolute;mso-position-vertical-relative:text;mso-width-percent:0;mso-height-percent:200;mso-width-relative:margin;mso-height-relative:margin;v-text-anchor:top" o:gfxdata="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">
+                <v:textbox style="mso-fit-shape-to-text:t">
+                  <w:txbxContent>
+                    <w:p>
+                      <w:r>
+                        <w:t>Coins</w:t>
+                      </w:r>
+                    </w:p>
+                    <w:p>
+                      <w:pPr>
+                        <w:pStyle w:val="ListParagraph"/>
+                        <w:numPr>
+                          <w:ilvl w:val="0"/>
+                          <w:numId w:val="17"/>
+                        </w:numPr>
+                      </w:pPr>
+                      <w:r>
+                        <w:t>Display number of collected coins</w:t>
+                      </w:r>
+                    </w:p>
+                  </w:txbxContent>
+                </v:textbox>
                 <w10:wrap type="square" anchorx="margin"/>
               </v:shape>
             </w:pict>
           </mc:Fallback>
         </mc:AlternateContent>
       </w:r>
+      <w:r>
+        <w:rPr>
+          <w:noProof/>
+        </w:rPr>
+        <mc:AlternateContent>
+          <mc:Choice Requires="wps">
+            <w:drawing>
+              <wp:anchor distT="45720" distB="45720" distL="114300" distR="114300" simplePos="0" relativeHeight="251670528" behindDoc="0" locked="0" layoutInCell="1" allowOverlap="1" wp14:anchorId="369CE2A7" wp14:editId="6257B3D5">
+                <wp:simplePos x="0" y="0"/>
+                <wp:positionH relativeFrom="margin">
+                  <wp:align>left</wp:align>
+                </wp:positionH>
+                <wp:positionV relativeFrom="paragraph">
+                  <wp:posOffset>6985</wp:posOffset>
+                </wp:positionV>
+                <wp:extent cx="2171700" cy="1404620"/>
+                <wp:effectExtent l="0" t="0" r="19050" b="27305"/>
+                <wp:wrapSquare wrapText="bothSides"/>
+                <wp:docPr id="10" name="Text Box 2"/>
+                <wp:cNvGraphicFramePr>
+                  <a:graphicFrameLocks xmlns:a="http://schemas.openxmlformats.org/drawingml/2006/main"/>
+                </wp:cNvGraphicFramePr>
+                <a:graphic xmlns:a="http://schemas.openxmlformats.org/drawingml/2006/main">
+                  <a:graphicData uri="http://schemas.microsoft.com/office/word/2010/wordprocessingShape">
+                    <wps:wsp>
+                      <wps:cNvSpPr txBox="1">
+                        <a:spLocks noChangeArrowheads="1"/>
+                      </wps:cNvSpPr>
+                      <wps:spPr bwMode="auto">
+                        <a:xfrm>
+                          <a:off x="0" y="0"/>
+                          <a:ext cx="2171700" cy="1404620"/>
+                        </a:xfrm>
+                        <a:prstGeom prst="rect">
+                          <a:avLst/>
+                        </a:prstGeom>
+                        <a:solidFill>
+                          <a:srgbClr val="FFFFFF"/>
+                        </a:solidFill>
+                        <a:ln w="9525">
+                          <a:solidFill>
+                            <a:srgbClr val="000000"/>
+                          </a:solidFill>
+                          <a:miter lim="800000"/>
+                          <a:headEnd/>
+                          <a:tailEnd/>
+                        </a:ln>
+                      </wps:spPr>
+                      <wps:txbx>
+                        <w:txbxContent>
+                          <w:p>
+                            <w:r>
+                              <w:t>Joystick</w:t>
+                            </w:r>
+                          </w:p>
+                          <w:p>
+                            <w:pPr>
+                              <w:pStyle w:val="ListParagraph"/>
+                              <w:numPr>
+                                <w:ilvl w:val="0"/>
+                                <w:numId w:val="17"/>
+                              </w:numPr>
+                            </w:pPr>
+                            <w:r>
+                              <w:t>Move player</w:t>
+                            </w:r>
+                          </w:p>
+                          <w:p>
+                            <w:pPr>
+                              <w:pStyle w:val="ListParagraph"/>
+                              <w:numPr>
+                                <w:ilvl w:val="0"/>
+                                <w:numId w:val="17"/>
+                              </w:numPr>
+                            </w:pPr>
+                            <w:r>
+                              <w:t>Hidden on windows/web</w:t>
+                            </w:r>
+                          </w:p>
+                          <w:p>
+                            <w:pPr>
+                              <w:pStyle w:val="ListParagraph"/>
+                              <w:numPr>
+                                <w:ilvl w:val="0"/>
+                                <w:numId w:val="17"/>
+                              </w:numPr>
+                            </w:pPr>
+                            <w:r>
+                              <w:t>Visible on mobile</w:t>
+                            </w:r>
+                          </w:p>
+                        </w:txbxContent>
+                      </wps:txbx>
+                      <wps:bodyPr rot="0" vert="horz" wrap="square" lIns="91440" tIns="45720" rIns="91440" bIns="45720" anchor="t" anchorCtr="0">
+                        <a:spAutoFit/>
+                      </wps:bodyPr>
+                    </wps:wsp>
+                  </a:graphicData>
+                </a:graphic>
+                <wp14:sizeRelH relativeFrom="margin">
+                  <wp14:pctWidth>0</wp14:pctWidth>
+                </wp14:sizeRelH>
+                <wp14:sizeRelV relativeFrom="margin">
+                  <wp14:pctHeight>20000</wp14:pctHeight>
+                </wp14:sizeRelV>
+              </wp:anchor>
+            </w:drawing>
+          </mc:Choice>
+          <mc:Fallback>
+            <w:pict>
+              <v:shape w14:anchorId="369CE2A7" id="_x0000_s1031" type="#_x0000_t202" style="position:absolute;left:0;text-align:left;margin-left:0;margin-top:.55pt;width:171pt;height:110.6pt;z-index:251670528;visibility:visible;mso-wrap-style:square;mso-width-percent:0;mso-height-percent:200;mso-wrap-distance-left:9pt;mso-wrap-distance-top:3.6pt;mso-wrap-distance-right:9pt;mso-wrap-distance-bottom:3.6pt;mso-position-horizontal:left;mso-position-horizontal-relative:margin;mso-position-vertical:absolute;mso-position-vertical-relative:text;mso-width-percent:0;mso-height-percent:200;mso-width-relative:margin;mso-height-relative:margin;v-text-anchor:top" o:gfxdata="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">
+                <v:textbox style="mso-fit-shape-to-text:t">
+                  <w:txbxContent>
+                    <w:p>
+                      <w:r>
+                        <w:t>Joystick</w:t>
+                      </w:r>
+                    </w:p>
+                    <w:p>
+                      <w:pPr>
+                        <w:pStyle w:val="ListParagraph"/>
+                        <w:numPr>
+                          <w:ilvl w:val="0"/>
+                          <w:numId w:val="17"/>
+                        </w:numPr>
+                      </w:pPr>
+                      <w:r>
+                        <w:t>Move player</w:t>
+                      </w:r>
+                    </w:p>
+                    <w:p>
+                      <w:pPr>
+                        <w:pStyle w:val="ListParagraph"/>
+                        <w:numPr>
+                          <w:ilvl w:val="0"/>
+                          <w:numId w:val="17"/>
+                        </w:numPr>
+                      </w:pPr>
+                      <w:r>
+                        <w:t>Hidden on windows/web</w:t>
+                      </w:r>
+                    </w:p>
+                    <w:p>
+                      <w:pPr>
+                        <w:pStyle w:val="ListParagraph"/>
+                        <w:numPr>
+                          <w:ilvl w:val="0"/>
+                          <w:numId w:val="17"/>
+                        </w:numPr>
+                      </w:pPr>
+                      <w:r>
+                        <w:t>Visible on mobile</w:t>
+                      </w:r>
+                    </w:p>
+                  </w:txbxContent>
+                </v:textbox>
+                <w10:wrap type="square" anchorx="margin"/>
+              </v:shape>
+            </w:pict>
+          </mc:Fallback>
+        </mc:AlternateContent>
+      </w:r>
     </w:p>
     <w:p>
       <w:pPr>
@@ -7346,6 +7320,15 @@
       <w:pPr>
         <w:jc w:val="center"/>
       </w:pPr>
+    </w:p>
+    <w:p>
+      <w:pPr>
+        <w:jc w:val="center"/>
+      </w:pPr>
+    </w:p>
+    <w:p>
+      <w:bookmarkStart w:id="27" w:name="_GoBack"/>
+      <w:bookmarkEnd w:id="27"/>
     </w:p>
     <w:p>
       <w:pPr>
@@ -8038,13 +8021,7 @@
                               </w:numPr>
                             </w:pPr>
                             <w:r>
-                              <w:t>Re</w:t>
-                            </w:r>
-                            <w:r>
-                              <w:t>sumes the game</w:t>
-                            </w:r>
-                            <w:r>
-                              <w:t>.</w:t>
+                              <w:t>Resumes the game.</w:t>
                             </w:r>
                           </w:p>
                           <w:p>
@@ -8143,13 +8120,7 @@
                         </w:numPr>
                       </w:pPr>
                       <w:r>
-                        <w:t>Re</w:t>
-                      </w:r>
-                      <w:r>
-                        <w:t>sumes the game</w:t>
-                      </w:r>
-                      <w:r>
-                        <w:t>.</w:t>
+                        <w:t>Resumes the game.</w:t>
                       </w:r>
                     </w:p>
                     <w:p>
@@ -13362,6 +13333,15 @@
 </file>
 
 <file path=customXml/item3.xml><?xml version="1.0" encoding="utf-8"?>
+<?mso-contentType ?>
+<FormTemplates xmlns="http://schemas.microsoft.com/sharepoint/v3/contenttype/forms">
+  <Display>DocumentLibraryForm</Display>
+  <Edit>DocumentLibraryForm</Edit>
+  <New>DocumentLibraryForm</New>
+</FormTemplates>
+</file>
+
+<file path=customXml/item4.xml><?xml version="1.0" encoding="utf-8"?>
 <ct:contentTypeSchema xmlns:ct="http://schemas.microsoft.com/office/2006/metadata/contentType" xmlns:ma="http://schemas.microsoft.com/office/2006/metadata/properties/metaAttributes" ct:_="" ma:_="" ma:contentTypeName="Document" ma:contentTypeID="0x01010074F10D0031F0BF458937D03CD959F800" ma:contentTypeVersion="7" ma:contentTypeDescription="Create a new document." ma:contentTypeScope="" ma:versionID="cd5dc5177ce39f5eefd2d36a9017b873">
   <xsd:schema xmlns:xsd="http://www.w3.org/2001/XMLSchema" xmlns:xs="http://www.w3.org/2001/XMLSchema" xmlns:p="http://schemas.microsoft.com/office/2006/metadata/properties" xmlns:ns2="d3e75b01-560b-433b-b252-2f7f4dd541a7" targetNamespace="http://schemas.microsoft.com/office/2006/metadata/properties" ma:root="true" ma:fieldsID="78457aa718daa4f1f188928f54b95684" ns2:_="">
     <xsd:import namespace="d3e75b01-560b-433b-b252-2f7f4dd541a7"/>
@@ -13525,15 +13505,6 @@
 </ct:contentTypeSchema>
 </file>
 
-<file path=customXml/item4.xml><?xml version="1.0" encoding="utf-8"?>
-<?mso-contentType ?>
-<FormTemplates xmlns="http://schemas.microsoft.com/sharepoint/v3/contenttype/forms">
-  <Display>DocumentLibraryForm</Display>
-  <Edit>DocumentLibraryForm</Edit>
-  <New>DocumentLibraryForm</New>
-</FormTemplates>
-</file>
-
 <file path=customXml/item5.xml><?xml version="1.0" encoding="utf-8"?>
 <b:Sources xmlns:b="http://schemas.openxmlformats.org/officeDocument/2006/bibliography" xmlns="http://schemas.openxmlformats.org/officeDocument/2006/bibliography" SelectedStyle="\APASixthEditionOfficeOnline.xsl" StyleName="APA" Version="6"/>
 </file>
@@ -13556,6 +13527,14 @@
 </file>
 
 <file path=customXml/itemProps3.xml><?xml version="1.0" encoding="utf-8"?>
+<ds:datastoreItem xmlns:ds="http://schemas.openxmlformats.org/officeDocument/2006/customXml" ds:itemID="{26BADB16-F778-4390-B3BD-D305E5FB0029}">
+  <ds:schemaRefs>
+    <ds:schemaRef ds:uri="http://schemas.microsoft.com/sharepoint/v3/contenttype/forms"/>
+  </ds:schemaRefs>
+</ds:datastoreItem>
+</file>
+
+<file path=customXml/itemProps4.xml><?xml version="1.0" encoding="utf-8"?>
 <ds:datastoreItem xmlns:ds="http://schemas.openxmlformats.org/officeDocument/2006/customXml" ds:itemID="{84FE7808-B688-48F8-AF1F-BC6ABC3FAE52}">
   <ds:schemaRefs>
     <ds:schemaRef ds:uri="http://schemas.microsoft.com/office/2006/metadata/contentType"/>
@@ -13573,16 +13552,8 @@
 </ds:datastoreItem>
 </file>
 
-<file path=customXml/itemProps4.xml><?xml version="1.0" encoding="utf-8"?>
-<ds:datastoreItem xmlns:ds="http://schemas.openxmlformats.org/officeDocument/2006/customXml" ds:itemID="{26BADB16-F778-4390-B3BD-D305E5FB0029}">
-  <ds:schemaRefs>
-    <ds:schemaRef ds:uri="http://schemas.microsoft.com/sharepoint/v3/contenttype/forms"/>
-  </ds:schemaRefs>
-</ds:datastoreItem>
-</file>
-
 <file path=customXml/itemProps5.xml><?xml version="1.0" encoding="utf-8"?>
-<ds:datastoreItem xmlns:ds="http://schemas.openxmlformats.org/officeDocument/2006/customXml" ds:itemID="{25EABD10-878F-4048-9743-E61337768A6A}">
+<ds:datastoreItem xmlns:ds="http://schemas.openxmlformats.org/officeDocument/2006/customXml" ds:itemID="{888C8F70-3D67-4530-8EBB-816DC102886C}">
   <ds:schemaRefs>
     <ds:schemaRef ds:uri="http://schemas.openxmlformats.org/officeDocument/2006/bibliography"/>
   </ds:schemaRefs>

</xml_diff>

<commit_message>
Added code to disable the quit button when played on webGL.
</commit_message>
<xml_diff>
--- a/CrossPlatformDevelopment - Design Document.docx
+++ b/CrossPlatformDevelopment - Design Document.docx
@@ -272,7 +272,7 @@
                   </wp:anchor>
                 </w:drawing>
               </mc:Choice>
-              <mc:Fallback xmlns:w16cex="http://schemas.microsoft.com/office/word/2018/wordml/cex" xmlns:w16="http://schemas.microsoft.com/office/word/2018/wordml">
+              <mc:Fallback xmlns:w16="http://schemas.microsoft.com/office/word/2018/wordml" xmlns:w16cex="http://schemas.microsoft.com/office/word/2018/wordml/cex">
                 <w:pict>
                   <v:group w14:anchorId="5CB92A93" id="Group 149" o:spid="_x0000_s1026" style="position:absolute;margin-left:0;margin-top:0;width:8in;height:95.7pt;z-index:251662336;mso-width-percent:941;mso-height-percent:121;mso-top-percent:23;mso-position-horizontal:center;mso-position-horizontal-relative:page;mso-position-vertical-relative:page;mso-width-percent:941;mso-height-percent:121;mso-top-percent:23" coordorigin="" coordsize="73152,12161" o:gfxdata="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">
                     <v:shape id="Rectangle 51" o:spid="_x0000_s1027" style="position:absolute;width:73152;height:11303;visibility:visible;mso-wrap-style:square;v-text-anchor:middle" coordsize="7312660,1129665" o:gfxdata="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" path="m,l7312660,r,1129665l3619500,733425,,1091565,,xe" fillcolor="#4472c4 [3204]" stroked="f" strokeweight="1pt">
@@ -1202,6 +1202,51 @@
           </w:p>
         </w:tc>
       </w:tr>
+      <w:tr>
+        <w:tc>
+          <w:tcPr>
+            <w:tcW w:w="1696" w:type="dxa"/>
+          </w:tcPr>
+          <w:p>
+            <w:r>
+              <w:t>1.0</w:t>
+            </w:r>
+          </w:p>
+        </w:tc>
+        <w:tc>
+          <w:tcPr>
+            <w:tcW w:w="1560" w:type="dxa"/>
+          </w:tcPr>
+          <w:p>
+            <w:r>
+              <w:t>Logan Ryan</w:t>
+            </w:r>
+          </w:p>
+        </w:tc>
+        <w:tc>
+          <w:tcPr>
+            <w:tcW w:w="1701" w:type="dxa"/>
+          </w:tcPr>
+          <w:p>
+            <w:r>
+              <w:t>17/09/2020</w:t>
+            </w:r>
+          </w:p>
+        </w:tc>
+        <w:tc>
+          <w:tcPr>
+            <w:tcW w:w="4393" w:type="dxa"/>
+          </w:tcPr>
+          <w:p>
+            <w:r>
+              <w:t>Added console controls</w:t>
+            </w:r>
+            <w:r>
+              <w:t>.</w:t>
+            </w:r>
+          </w:p>
+        </w:tc>
+      </w:tr>
     </w:tbl>
     <w:p/>
     <w:sdt>
@@ -5366,6 +5411,7 @@
         <w:t>The escape button will allow the player to pause the game</w:t>
       </w:r>
     </w:p>
+    <w:p/>
     <w:p>
       <w:pPr>
         <w:pStyle w:val="Heading2"/>
@@ -5388,7 +5434,15 @@
         </w:numPr>
       </w:pPr>
       <w:r>
-        <w:t>To move the player, they will be a joystick for the player to use.</w:t>
+        <w:t xml:space="preserve">To move the player, </w:t>
+      </w:r>
+      <w:proofErr w:type="spellStart"/>
+      <w:r>
+        <w:t>their</w:t>
+      </w:r>
+      <w:proofErr w:type="spellEnd"/>
+      <w:r>
+        <w:t xml:space="preserve"> will be a joystick for the player to use.</w:t>
       </w:r>
     </w:p>
     <w:p>
@@ -5415,10 +5469,63 @@
         <w:t>There will be a pause button in the top right corner for the player to pause to pause the game.</w:t>
       </w:r>
     </w:p>
-    <w:p/>
-    <w:p/>
-    <w:p/>
-    <w:p/>
+    <w:p>
+      <w:pPr>
+        <w:pStyle w:val="Heading2"/>
+      </w:pPr>
+      <w:r>
+        <w:lastRenderedPageBreak/>
+        <w:t>3.3 Console</w:t>
+      </w:r>
+    </w:p>
+    <w:p>
+      <w:pPr>
+        <w:pStyle w:val="ListParagraph"/>
+        <w:numPr>
+          <w:ilvl w:val="0"/>
+          <w:numId w:val="20"/>
+        </w:numPr>
+      </w:pPr>
+      <w:r>
+        <w:t>To move the player, the player will use the left joystick.</w:t>
+      </w:r>
+    </w:p>
+    <w:p>
+      <w:pPr>
+        <w:pStyle w:val="ListParagraph"/>
+        <w:numPr>
+          <w:ilvl w:val="0"/>
+          <w:numId w:val="20"/>
+        </w:numPr>
+      </w:pPr>
+      <w:r>
+        <w:t>The A button will let the player jump.</w:t>
+      </w:r>
+    </w:p>
+    <w:p>
+      <w:pPr>
+        <w:pStyle w:val="ListParagraph"/>
+        <w:numPr>
+          <w:ilvl w:val="0"/>
+          <w:numId w:val="20"/>
+        </w:numPr>
+      </w:pPr>
+      <w:r>
+        <w:t>The B button will let the player attack.</w:t>
+      </w:r>
+    </w:p>
+    <w:p>
+      <w:pPr>
+        <w:pStyle w:val="ListParagraph"/>
+        <w:numPr>
+          <w:ilvl w:val="0"/>
+          <w:numId w:val="20"/>
+        </w:numPr>
+      </w:pPr>
+      <w:r>
+        <w:t>The Start button will pause the game.</w:t>
+      </w:r>
+    </w:p>
     <w:p>
       <w:pPr>
         <w:pStyle w:val="Heading1"/>
@@ -5767,6 +5874,7 @@
           <w:szCs w:val="32"/>
           <w:lang w:eastAsia="en-AU"/>
         </w:rPr>
+        <w:lastRenderedPageBreak/>
         <w:t>Levels  </w:t>
       </w:r>
     </w:p>
@@ -5784,7 +5892,6 @@
           <w:rFonts w:ascii="Calibri" w:eastAsia="Times New Roman" w:hAnsi="Calibri" w:cs="Calibri"/>
           <w:lang w:eastAsia="en-AU"/>
         </w:rPr>
-        <w:lastRenderedPageBreak/>
         <w:t>The level was built manually by me</w:t>
       </w:r>
       <w:r>
@@ -6296,11 +6403,6 @@
           </wp:inline>
         </w:drawing>
       </w:r>
-    </w:p>
-    <w:p>
-      <w:pPr>
-        <w:jc w:val="center"/>
-      </w:pPr>
     </w:p>
     <w:p>
       <w:pPr>
@@ -7326,10 +7428,7 @@
         <w:jc w:val="center"/>
       </w:pPr>
     </w:p>
-    <w:p>
-      <w:bookmarkStart w:id="27" w:name="_GoBack"/>
-      <w:bookmarkEnd w:id="27"/>
-    </w:p>
+    <w:p/>
     <w:p>
       <w:pPr>
         <w:pStyle w:val="Heading2"/>
@@ -7339,12 +7438,12 @@
         </w:numPr>
         <w:ind w:left="480"/>
       </w:pPr>
-      <w:bookmarkStart w:id="28" w:name="_Toc50980517"/>
+      <w:bookmarkStart w:id="27" w:name="_Toc50980517"/>
       <w:r>
         <w:lastRenderedPageBreak/>
         <w:t>Game Over</w:t>
       </w:r>
-      <w:bookmarkEnd w:id="28"/>
+      <w:bookmarkEnd w:id="27"/>
     </w:p>
     <w:p>
       <w:pPr>
@@ -7817,12 +7916,17 @@
         </w:numPr>
         <w:ind w:left="480"/>
       </w:pPr>
-      <w:bookmarkStart w:id="29" w:name="_Toc50980518"/>
+      <w:bookmarkStart w:id="28" w:name="_Toc50980518"/>
       <w:r>
         <w:lastRenderedPageBreak/>
-        <w:t>Pause</w:t>
-      </w:r>
+        <w:t>Pau</w:t>
+      </w:r>
+      <w:bookmarkStart w:id="29" w:name="_GoBack"/>
       <w:bookmarkEnd w:id="29"/>
+      <w:r>
+        <w:t>se</w:t>
+      </w:r>
+      <w:bookmarkEnd w:id="28"/>
     </w:p>
     <w:p>
       <w:pPr>
@@ -11427,6 +11531,119 @@
     </w:lvl>
   </w:abstractNum>
   <w:abstractNum w:abstractNumId="12" w15:restartNumberingAfterBreak="0">
+    <w:nsid w:val="590156EA"/>
+    <w:multiLevelType w:val="hybridMultilevel"/>
+    <w:tmpl w:val="13C00CCC"/>
+    <w:lvl w:ilvl="0" w:tplc="0C090001">
+      <w:start w:val="1"/>
+      <w:numFmt w:val="bullet"/>
+      <w:lvlText w:val=""/>
+      <w:lvlJc w:val="left"/>
+      <w:pPr>
+        <w:ind w:left="720" w:hanging="360"/>
+      </w:pPr>
+      <w:rPr>
+        <w:rFonts w:ascii="Symbol" w:hAnsi="Symbol" w:hint="default"/>
+      </w:rPr>
+    </w:lvl>
+    <w:lvl w:ilvl="1" w:tplc="0C090003" w:tentative="1">
+      <w:start w:val="1"/>
+      <w:numFmt w:val="bullet"/>
+      <w:lvlText w:val="o"/>
+      <w:lvlJc w:val="left"/>
+      <w:pPr>
+        <w:ind w:left="1440" w:hanging="360"/>
+      </w:pPr>
+      <w:rPr>
+        <w:rFonts w:ascii="Courier New" w:hAnsi="Courier New" w:cs="Courier New" w:hint="default"/>
+      </w:rPr>
+    </w:lvl>
+    <w:lvl w:ilvl="2" w:tplc="0C090005" w:tentative="1">
+      <w:start w:val="1"/>
+      <w:numFmt w:val="bullet"/>
+      <w:lvlText w:val=""/>
+      <w:lvlJc w:val="left"/>
+      <w:pPr>
+        <w:ind w:left="2160" w:hanging="360"/>
+      </w:pPr>
+      <w:rPr>
+        <w:rFonts w:ascii="Wingdings" w:hAnsi="Wingdings" w:hint="default"/>
+      </w:rPr>
+    </w:lvl>
+    <w:lvl w:ilvl="3" w:tplc="0C090001" w:tentative="1">
+      <w:start w:val="1"/>
+      <w:numFmt w:val="bullet"/>
+      <w:lvlText w:val=""/>
+      <w:lvlJc w:val="left"/>
+      <w:pPr>
+        <w:ind w:left="2880" w:hanging="360"/>
+      </w:pPr>
+      <w:rPr>
+        <w:rFonts w:ascii="Symbol" w:hAnsi="Symbol" w:hint="default"/>
+      </w:rPr>
+    </w:lvl>
+    <w:lvl w:ilvl="4" w:tplc="0C090003" w:tentative="1">
+      <w:start w:val="1"/>
+      <w:numFmt w:val="bullet"/>
+      <w:lvlText w:val="o"/>
+      <w:lvlJc w:val="left"/>
+      <w:pPr>
+        <w:ind w:left="3600" w:hanging="360"/>
+      </w:pPr>
+      <w:rPr>
+        <w:rFonts w:ascii="Courier New" w:hAnsi="Courier New" w:cs="Courier New" w:hint="default"/>
+      </w:rPr>
+    </w:lvl>
+    <w:lvl w:ilvl="5" w:tplc="0C090005" w:tentative="1">
+      <w:start w:val="1"/>
+      <w:numFmt w:val="bullet"/>
+      <w:lvlText w:val=""/>
+      <w:lvlJc w:val="left"/>
+      <w:pPr>
+        <w:ind w:left="4320" w:hanging="360"/>
+      </w:pPr>
+      <w:rPr>
+        <w:rFonts w:ascii="Wingdings" w:hAnsi="Wingdings" w:hint="default"/>
+      </w:rPr>
+    </w:lvl>
+    <w:lvl w:ilvl="6" w:tplc="0C090001" w:tentative="1">
+      <w:start w:val="1"/>
+      <w:numFmt w:val="bullet"/>
+      <w:lvlText w:val=""/>
+      <w:lvlJc w:val="left"/>
+      <w:pPr>
+        <w:ind w:left="5040" w:hanging="360"/>
+      </w:pPr>
+      <w:rPr>
+        <w:rFonts w:ascii="Symbol" w:hAnsi="Symbol" w:hint="default"/>
+      </w:rPr>
+    </w:lvl>
+    <w:lvl w:ilvl="7" w:tplc="0C090003" w:tentative="1">
+      <w:start w:val="1"/>
+      <w:numFmt w:val="bullet"/>
+      <w:lvlText w:val="o"/>
+      <w:lvlJc w:val="left"/>
+      <w:pPr>
+        <w:ind w:left="5760" w:hanging="360"/>
+      </w:pPr>
+      <w:rPr>
+        <w:rFonts w:ascii="Courier New" w:hAnsi="Courier New" w:cs="Courier New" w:hint="default"/>
+      </w:rPr>
+    </w:lvl>
+    <w:lvl w:ilvl="8" w:tplc="0C090005" w:tentative="1">
+      <w:start w:val="1"/>
+      <w:numFmt w:val="bullet"/>
+      <w:lvlText w:val=""/>
+      <w:lvlJc w:val="left"/>
+      <w:pPr>
+        <w:ind w:left="6480" w:hanging="360"/>
+      </w:pPr>
+      <w:rPr>
+        <w:rFonts w:ascii="Wingdings" w:hAnsi="Wingdings" w:hint="default"/>
+      </w:rPr>
+    </w:lvl>
+  </w:abstractNum>
+  <w:abstractNum w:abstractNumId="13" w15:restartNumberingAfterBreak="0">
     <w:nsid w:val="5E8B32F3"/>
     <w:multiLevelType w:val="hybridMultilevel"/>
     <w:tmpl w:val="9942FB9E"/>
@@ -11538,7 +11755,7 @@
       </w:rPr>
     </w:lvl>
   </w:abstractNum>
-  <w:abstractNum w:abstractNumId="13" w15:restartNumberingAfterBreak="0">
+  <w:abstractNum w:abstractNumId="14" w15:restartNumberingAfterBreak="0">
     <w:nsid w:val="5F115C29"/>
     <w:multiLevelType w:val="hybridMultilevel"/>
     <w:tmpl w:val="BDB0A2BE"/>
@@ -11624,7 +11841,7 @@
       </w:pPr>
     </w:lvl>
   </w:abstractNum>
-  <w:abstractNum w:abstractNumId="14" w15:restartNumberingAfterBreak="0">
+  <w:abstractNum w:abstractNumId="15" w15:restartNumberingAfterBreak="0">
     <w:nsid w:val="640F58E5"/>
     <w:multiLevelType w:val="hybridMultilevel"/>
     <w:tmpl w:val="F3B278A0"/>
@@ -11736,7 +11953,7 @@
       </w:rPr>
     </w:lvl>
   </w:abstractNum>
-  <w:abstractNum w:abstractNumId="15" w15:restartNumberingAfterBreak="0">
+  <w:abstractNum w:abstractNumId="16" w15:restartNumberingAfterBreak="0">
     <w:nsid w:val="661F7DCB"/>
     <w:multiLevelType w:val="hybridMultilevel"/>
     <w:tmpl w:val="F5682AEE"/>
@@ -11848,7 +12065,7 @@
       </w:rPr>
     </w:lvl>
   </w:abstractNum>
-  <w:abstractNum w:abstractNumId="16" w15:restartNumberingAfterBreak="0">
+  <w:abstractNum w:abstractNumId="17" w15:restartNumberingAfterBreak="0">
     <w:nsid w:val="67F442A1"/>
     <w:multiLevelType w:val="hybridMultilevel"/>
     <w:tmpl w:val="CB46CEDA"/>
@@ -11961,7 +12178,7 @@
       </w:rPr>
     </w:lvl>
   </w:abstractNum>
-  <w:abstractNum w:abstractNumId="17" w15:restartNumberingAfterBreak="0">
+  <w:abstractNum w:abstractNumId="18" w15:restartNumberingAfterBreak="0">
     <w:nsid w:val="68F25423"/>
     <w:multiLevelType w:val="hybridMultilevel"/>
     <w:tmpl w:val="121AE918"/>
@@ -12074,7 +12291,7 @@
       </w:rPr>
     </w:lvl>
   </w:abstractNum>
-  <w:abstractNum w:abstractNumId="18" w15:restartNumberingAfterBreak="0">
+  <w:abstractNum w:abstractNumId="19" w15:restartNumberingAfterBreak="0">
     <w:nsid w:val="70B52828"/>
     <w:multiLevelType w:val="multilevel"/>
     <w:tmpl w:val="7374A5C0"/>
@@ -12188,10 +12405,10 @@
     </w:lvl>
   </w:abstractNum>
   <w:num w:numId="1">
-    <w:abstractNumId w:val="13"/>
+    <w:abstractNumId w:val="14"/>
   </w:num>
   <w:num w:numId="2">
-    <w:abstractNumId w:val="18"/>
+    <w:abstractNumId w:val="19"/>
   </w:num>
   <w:num w:numId="3">
     <w:abstractNumId w:val="11"/>
@@ -12224,25 +12441,28 @@
     <w:abstractNumId w:val="10"/>
   </w:num>
   <w:num w:numId="13">
-    <w:abstractNumId w:val="16"/>
+    <w:abstractNumId w:val="17"/>
   </w:num>
   <w:num w:numId="14">
-    <w:abstractNumId w:val="17"/>
+    <w:abstractNumId w:val="18"/>
   </w:num>
   <w:num w:numId="15">
     <w:abstractNumId w:val="2"/>
   </w:num>
   <w:num w:numId="16">
-    <w:abstractNumId w:val="15"/>
+    <w:abstractNumId w:val="16"/>
   </w:num>
   <w:num w:numId="17">
-    <w:abstractNumId w:val="12"/>
+    <w:abstractNumId w:val="13"/>
   </w:num>
   <w:num w:numId="18">
-    <w:abstractNumId w:val="14"/>
+    <w:abstractNumId w:val="15"/>
   </w:num>
   <w:num w:numId="19">
     <w:abstractNumId w:val="6"/>
+  </w:num>
+  <w:num w:numId="20">
+    <w:abstractNumId w:val="12"/>
   </w:num>
 </w:numbering>
 </file>
@@ -13333,15 +13553,6 @@
 </file>
 
 <file path=customXml/item3.xml><?xml version="1.0" encoding="utf-8"?>
-<?mso-contentType ?>
-<FormTemplates xmlns="http://schemas.microsoft.com/sharepoint/v3/contenttype/forms">
-  <Display>DocumentLibraryForm</Display>
-  <Edit>DocumentLibraryForm</Edit>
-  <New>DocumentLibraryForm</New>
-</FormTemplates>
-</file>
-
-<file path=customXml/item4.xml><?xml version="1.0" encoding="utf-8"?>
 <ct:contentTypeSchema xmlns:ct="http://schemas.microsoft.com/office/2006/metadata/contentType" xmlns:ma="http://schemas.microsoft.com/office/2006/metadata/properties/metaAttributes" ct:_="" ma:_="" ma:contentTypeName="Document" ma:contentTypeID="0x01010074F10D0031F0BF458937D03CD959F800" ma:contentTypeVersion="7" ma:contentTypeDescription="Create a new document." ma:contentTypeScope="" ma:versionID="cd5dc5177ce39f5eefd2d36a9017b873">
   <xsd:schema xmlns:xsd="http://www.w3.org/2001/XMLSchema" xmlns:xs="http://www.w3.org/2001/XMLSchema" xmlns:p="http://schemas.microsoft.com/office/2006/metadata/properties" xmlns:ns2="d3e75b01-560b-433b-b252-2f7f4dd541a7" targetNamespace="http://schemas.microsoft.com/office/2006/metadata/properties" ma:root="true" ma:fieldsID="78457aa718daa4f1f188928f54b95684" ns2:_="">
     <xsd:import namespace="d3e75b01-560b-433b-b252-2f7f4dd541a7"/>
@@ -13505,6 +13716,15 @@
 </ct:contentTypeSchema>
 </file>
 
+<file path=customXml/item4.xml><?xml version="1.0" encoding="utf-8"?>
+<?mso-contentType ?>
+<FormTemplates xmlns="http://schemas.microsoft.com/sharepoint/v3/contenttype/forms">
+  <Display>DocumentLibraryForm</Display>
+  <Edit>DocumentLibraryForm</Edit>
+  <New>DocumentLibraryForm</New>
+</FormTemplates>
+</file>
+
 <file path=customXml/item5.xml><?xml version="1.0" encoding="utf-8"?>
 <b:Sources xmlns:b="http://schemas.openxmlformats.org/officeDocument/2006/bibliography" xmlns="http://schemas.openxmlformats.org/officeDocument/2006/bibliography" SelectedStyle="\APASixthEditionOfficeOnline.xsl" StyleName="APA" Version="6"/>
 </file>
@@ -13527,14 +13747,6 @@
 </file>
 
 <file path=customXml/itemProps3.xml><?xml version="1.0" encoding="utf-8"?>
-<ds:datastoreItem xmlns:ds="http://schemas.openxmlformats.org/officeDocument/2006/customXml" ds:itemID="{26BADB16-F778-4390-B3BD-D305E5FB0029}">
-  <ds:schemaRefs>
-    <ds:schemaRef ds:uri="http://schemas.microsoft.com/sharepoint/v3/contenttype/forms"/>
-  </ds:schemaRefs>
-</ds:datastoreItem>
-</file>
-
-<file path=customXml/itemProps4.xml><?xml version="1.0" encoding="utf-8"?>
 <ds:datastoreItem xmlns:ds="http://schemas.openxmlformats.org/officeDocument/2006/customXml" ds:itemID="{84FE7808-B688-48F8-AF1F-BC6ABC3FAE52}">
   <ds:schemaRefs>
     <ds:schemaRef ds:uri="http://schemas.microsoft.com/office/2006/metadata/contentType"/>
@@ -13552,8 +13764,16 @@
 </ds:datastoreItem>
 </file>
 
+<file path=customXml/itemProps4.xml><?xml version="1.0" encoding="utf-8"?>
+<ds:datastoreItem xmlns:ds="http://schemas.openxmlformats.org/officeDocument/2006/customXml" ds:itemID="{26BADB16-F778-4390-B3BD-D305E5FB0029}">
+  <ds:schemaRefs>
+    <ds:schemaRef ds:uri="http://schemas.microsoft.com/sharepoint/v3/contenttype/forms"/>
+  </ds:schemaRefs>
+</ds:datastoreItem>
+</file>
+
 <file path=customXml/itemProps5.xml><?xml version="1.0" encoding="utf-8"?>
-<ds:datastoreItem xmlns:ds="http://schemas.openxmlformats.org/officeDocument/2006/customXml" ds:itemID="{888C8F70-3D67-4530-8EBB-816DC102886C}">
+<ds:datastoreItem xmlns:ds="http://schemas.openxmlformats.org/officeDocument/2006/customXml" ds:itemID="{E5096C73-5A21-4760-9285-E8AE0F0618A2}">
   <ds:schemaRefs>
     <ds:schemaRef ds:uri="http://schemas.openxmlformats.org/officeDocument/2006/bibliography"/>
   </ds:schemaRefs>

</xml_diff>

<commit_message>
Updated music and sound effects.
</commit_message>
<xml_diff>
--- a/CrossPlatformDevelopment - Design Document.docx
+++ b/CrossPlatformDevelopment - Design Document.docx
@@ -272,7 +272,7 @@
                   </wp:anchor>
                 </w:drawing>
               </mc:Choice>
-              <mc:Fallback xmlns:w16="http://schemas.microsoft.com/office/word/2018/wordml" xmlns:w16cex="http://schemas.microsoft.com/office/word/2018/wordml/cex">
+              <mc:Fallback xmlns:w16cex="http://schemas.microsoft.com/office/word/2018/wordml/cex" xmlns:w16="http://schemas.microsoft.com/office/word/2018/wordml">
                 <w:pict>
                   <v:group w14:anchorId="5CB92A93" id="Group 149" o:spid="_x0000_s1026" style="position:absolute;margin-left:0;margin-top:0;width:8in;height:95.7pt;z-index:251662336;mso-width-percent:941;mso-height-percent:121;mso-top-percent:23;mso-position-horizontal:center;mso-position-horizontal-relative:page;mso-position-vertical-relative:page;mso-width-percent:941;mso-height-percent:121;mso-top-percent:23" coordorigin="" coordsize="73152,12161" o:gfxdata="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">
                     <v:shape id="Rectangle 51" o:spid="_x0000_s1027" style="position:absolute;width:73152;height:11303;visibility:visible;mso-wrap-style:square;v-text-anchor:middle" coordsize="7312660,1129665" o:gfxdata="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" path="m,l7312660,r,1129665l3619500,733425,,1091565,,xe" fillcolor="#4472c4 [3204]" stroked="f" strokeweight="1pt">
@@ -383,6 +383,7 @@
                                   <w:dataBinding w:prefixMappings="xmlns:ns0='http://schemas.microsoft.com/office/2006/coverPageProps' " w:xpath="/ns0:CoverPageProperties[1]/ns0:Abstract[1]" w:storeItemID="{55AF091B-3C7A-41E3-B477-F2FDAA23CFDA}"/>
                                   <w:text w:multiLine="1"/>
                                 </w:sdtPr>
+                                <w:sdtEndPr/>
                                 <w:sdtContent>
                                   <w:p>
                                     <w:pPr>
@@ -466,6 +467,7 @@
                             <w:dataBinding w:prefixMappings="xmlns:ns0='http://schemas.microsoft.com/office/2006/coverPageProps' " w:xpath="/ns0:CoverPageProperties[1]/ns0:Abstract[1]" w:storeItemID="{55AF091B-3C7A-41E3-B477-F2FDAA23CFDA}"/>
                             <w:text w:multiLine="1"/>
                           </w:sdtPr>
+                          <w:sdtEndPr/>
                           <w:sdtContent>
                             <w:p>
                               <w:pPr>
@@ -583,6 +585,7 @@
                                     <w:dataBinding w:prefixMappings="xmlns:ns0='http://purl.org/dc/elements/1.1/' xmlns:ns1='http://schemas.openxmlformats.org/package/2006/metadata/core-properties' " w:xpath="/ns1:coreProperties[1]/ns0:title[1]" w:storeItemID="{6C3C8BC8-F283-45AE-878A-BAB7291924A1}"/>
                                     <w:text w:multiLine="1"/>
                                   </w:sdtPr>
+                                  <w:sdtEndPr/>
                                   <w:sdtContent>
                                     <w:r>
                                       <w:rPr>
@@ -627,6 +630,7 @@
                                   <w:dataBinding w:prefixMappings="xmlns:ns0='http://purl.org/dc/elements/1.1/' xmlns:ns1='http://schemas.openxmlformats.org/package/2006/metadata/core-properties' " w:xpath="/ns1:coreProperties[1]/ns0:subject[1]" w:storeItemID="{6C3C8BC8-F283-45AE-878A-BAB7291924A1}"/>
                                   <w:text/>
                                 </w:sdtPr>
+                                <w:sdtEndPr/>
                                 <w:sdtContent>
                                   <w:p>
                                     <w:pPr>
@@ -698,6 +702,7 @@
                               <w:dataBinding w:prefixMappings="xmlns:ns0='http://purl.org/dc/elements/1.1/' xmlns:ns1='http://schemas.openxmlformats.org/package/2006/metadata/core-properties' " w:xpath="/ns1:coreProperties[1]/ns0:title[1]" w:storeItemID="{6C3C8BC8-F283-45AE-878A-BAB7291924A1}"/>
                               <w:text w:multiLine="1"/>
                             </w:sdtPr>
+                            <w:sdtEndPr/>
                             <w:sdtContent>
                               <w:r>
                                 <w:rPr>
@@ -742,6 +747,7 @@
                             <w:dataBinding w:prefixMappings="xmlns:ns0='http://purl.org/dc/elements/1.1/' xmlns:ns1='http://schemas.openxmlformats.org/package/2006/metadata/core-properties' " w:xpath="/ns1:coreProperties[1]/ns0:subject[1]" w:storeItemID="{6C3C8BC8-F283-45AE-878A-BAB7291924A1}"/>
                             <w:text/>
                           </w:sdtPr>
+                          <w:sdtEndPr/>
                           <w:sdtContent>
                             <w:p>
                               <w:pPr>
@@ -1187,7 +1193,7 @@
           </w:tcPr>
           <w:p>
             <w:r>
-              <w:t>1.0</w:t>
+              <w:t>0.7</w:t>
             </w:r>
           </w:p>
         </w:tc>
@@ -1221,6 +1227,48 @@
             </w:r>
             <w:r>
               <w:t>.</w:t>
+            </w:r>
+          </w:p>
+        </w:tc>
+      </w:tr>
+      <w:tr>
+        <w:tc>
+          <w:tcPr>
+            <w:tcW w:w="1696" w:type="dxa"/>
+          </w:tcPr>
+          <w:p>
+            <w:r>
+              <w:t>1.0</w:t>
+            </w:r>
+          </w:p>
+        </w:tc>
+        <w:tc>
+          <w:tcPr>
+            <w:tcW w:w="1560" w:type="dxa"/>
+          </w:tcPr>
+          <w:p>
+            <w:r>
+              <w:t>Logan Ryan</w:t>
+            </w:r>
+          </w:p>
+        </w:tc>
+        <w:tc>
+          <w:tcPr>
+            <w:tcW w:w="1701" w:type="dxa"/>
+          </w:tcPr>
+          <w:p>
+            <w:r>
+              <w:t>18/09/2020</w:t>
+            </w:r>
+          </w:p>
+        </w:tc>
+        <w:tc>
+          <w:tcPr>
+            <w:tcW w:w="4393" w:type="dxa"/>
+          </w:tcPr>
+          <w:p>
+            <w:r>
+              <w:t>Updated Asset table.</w:t>
             </w:r>
           </w:p>
         </w:tc>
@@ -4514,17 +4562,14 @@
             <w:pPr>
               <w:rPr>
                 <w:b/>
-                <w:bCs/>
               </w:rPr>
             </w:pPr>
             <w:r>
               <w:rPr>
                 <w:b/>
-                <w:bCs/>
                 <w:sz w:val="18"/>
-                <w:szCs w:val="18"/>
-              </w:rPr>
-              <w:t>Droid Void Extended - Crash Bandicoot: The Wrath of Cortex Music</w:t>
+              </w:rPr>
+              <w:t>Snaps Prototype | Sci-Fi / Industrial</w:t>
             </w:r>
           </w:p>
         </w:tc>
@@ -4535,18 +4580,17 @@
           <w:p>
             <w:pPr>
               <w:rPr>
+                <w:rStyle w:val="Hyperlink"/>
                 <w:sz w:val="18"/>
               </w:rPr>
             </w:pPr>
-            <w:hyperlink r:id="rId15" w:history="1">
-              <w:r>
-                <w:rPr>
-                  <w:rStyle w:val="Hyperlink"/>
-                  <w:sz w:val="18"/>
-                </w:rPr>
-                <w:t>https://www.youtube.com/watch?v=1-v6-_z7exE&amp;list=PLWFYZb-mcJq1l0nK692l4Qf7Y6dOiEZjp&amp;index=24&amp;t=0s</w:t>
-              </w:r>
-            </w:hyperlink>
+            <w:r>
+              <w:rPr>
+                <w:rStyle w:val="Hyperlink"/>
+                <w:sz w:val="18"/>
+              </w:rPr>
+              <w:t>https://assetstore.unity.com/packages/3d/environments/sci-fi/snaps-prototype-sci-fi-industrial-136759</w:t>
+            </w:r>
           </w:p>
         </w:tc>
         <w:tc>
@@ -4563,7 +4607,7 @@
               <w:rPr>
                 <w:sz w:val="18"/>
               </w:rPr>
-              <w:t>Background music for main level.</w:t>
+              <w:t>Asset use for environment</w:t>
             </w:r>
           </w:p>
         </w:tc>
@@ -4577,15 +4621,18 @@
             <w:pPr>
               <w:rPr>
                 <w:b/>
+                <w:sz w:val="18"/>
               </w:rPr>
             </w:pPr>
+            <w:proofErr w:type="spellStart"/>
             <w:r>
               <w:rPr>
                 <w:b/>
                 <w:sz w:val="18"/>
               </w:rPr>
-              <w:t>Sci-Fi Music Pack - Victory (Fanfare)</w:t>
-            </w:r>
+              <w:t>Zapsplat</w:t>
+            </w:r>
+            <w:proofErr w:type="spellEnd"/>
           </w:p>
         </w:tc>
         <w:tc>
@@ -4595,15 +4642,16 @@
           <w:p>
             <w:pPr>
               <w:rPr>
-                <w:sz w:val="18"/>
-              </w:rPr>
-            </w:pPr>
-            <w:r>
-              <w:rPr>
                 <w:rStyle w:val="Hyperlink"/>
                 <w:sz w:val="18"/>
               </w:rPr>
-              <w:t>https://soundcloud.com/benthornburg/sci-fi-music-pack-victory-fanfare</w:t>
+            </w:pPr>
+            <w:r>
+              <w:rPr>
+                <w:rStyle w:val="Hyperlink"/>
+                <w:sz w:val="18"/>
+              </w:rPr>
+              <w:t>https://www.zapsplat.com/</w:t>
             </w:r>
           </w:p>
         </w:tc>
@@ -4621,376 +4669,7 @@
               <w:rPr>
                 <w:sz w:val="18"/>
               </w:rPr>
-              <w:t>Background music for victory menu.</w:t>
-            </w:r>
-          </w:p>
-        </w:tc>
-      </w:tr>
-      <w:tr>
-        <w:tc>
-          <w:tcPr>
-            <w:tcW w:w="2634" w:type="dxa"/>
-          </w:tcPr>
-          <w:p>
-            <w:pPr>
-              <w:rPr>
-                <w:b/>
-                <w:bCs/>
-              </w:rPr>
-            </w:pPr>
-            <w:r>
-              <w:rPr>
-                <w:b/>
-                <w:bCs/>
-                <w:sz w:val="18"/>
-                <w:szCs w:val="18"/>
-              </w:rPr>
-              <w:t>Video Game Coin Beep Sound Effect</w:t>
-            </w:r>
-          </w:p>
-        </w:tc>
-        <w:tc>
-          <w:tcPr>
-            <w:tcW w:w="3685" w:type="dxa"/>
-          </w:tcPr>
-          <w:p>
-            <w:pPr>
-              <w:rPr>
-                <w:sz w:val="18"/>
-              </w:rPr>
-            </w:pPr>
-            <w:hyperlink r:id="rId16" w:history="1">
-              <w:r>
-                <w:rPr>
-                  <w:rStyle w:val="Hyperlink"/>
-                  <w:sz w:val="18"/>
-                </w:rPr>
-                <w:t>https://www.youtube.com/watch?v=TCD77mH0lYs</w:t>
-              </w:r>
-            </w:hyperlink>
-          </w:p>
-        </w:tc>
-        <w:tc>
-          <w:tcPr>
-            <w:tcW w:w="2551" w:type="dxa"/>
-          </w:tcPr>
-          <w:p>
-            <w:pPr>
-              <w:rPr>
-                <w:sz w:val="18"/>
-              </w:rPr>
-            </w:pPr>
-            <w:r>
-              <w:rPr>
-                <w:sz w:val="18"/>
-              </w:rPr>
-              <w:t>Sound for when player collects a coin.</w:t>
-            </w:r>
-          </w:p>
-        </w:tc>
-      </w:tr>
-      <w:tr>
-        <w:tc>
-          <w:tcPr>
-            <w:tcW w:w="2634" w:type="dxa"/>
-          </w:tcPr>
-          <w:p>
-            <w:pPr>
-              <w:rPr>
-                <w:b/>
-                <w:bCs/>
-              </w:rPr>
-            </w:pPr>
-            <w:r>
-              <w:rPr>
-                <w:b/>
-                <w:bCs/>
-                <w:sz w:val="18"/>
-                <w:szCs w:val="18"/>
-              </w:rPr>
-              <w:t>Crash Bandicoot Sounds - Crate Break</w:t>
-            </w:r>
-          </w:p>
-        </w:tc>
-        <w:tc>
-          <w:tcPr>
-            <w:tcW w:w="3685" w:type="dxa"/>
-          </w:tcPr>
-          <w:p>
-            <w:pPr>
-              <w:rPr>
-                <w:sz w:val="18"/>
-              </w:rPr>
-            </w:pPr>
-            <w:hyperlink r:id="rId17" w:history="1">
-              <w:r>
-                <w:rPr>
-                  <w:rStyle w:val="Hyperlink"/>
-                  <w:sz w:val="18"/>
-                </w:rPr>
-                <w:t>https://www.youtube.com/watch?v=EmyhaD8uVn8</w:t>
-              </w:r>
-            </w:hyperlink>
-          </w:p>
-        </w:tc>
-        <w:tc>
-          <w:tcPr>
-            <w:tcW w:w="2551" w:type="dxa"/>
-          </w:tcPr>
-          <w:p>
-            <w:pPr>
-              <w:rPr>
-                <w:sz w:val="18"/>
-              </w:rPr>
-            </w:pPr>
-            <w:r>
-              <w:rPr>
-                <w:sz w:val="18"/>
-              </w:rPr>
-              <w:t>Sound for when player smashes a box.</w:t>
-            </w:r>
-          </w:p>
-        </w:tc>
-      </w:tr>
-      <w:tr>
-        <w:tc>
-          <w:tcPr>
-            <w:tcW w:w="2634" w:type="dxa"/>
-          </w:tcPr>
-          <w:p>
-            <w:pPr>
-              <w:rPr>
-                <w:b/>
-                <w:bCs/>
-              </w:rPr>
-            </w:pPr>
-            <w:r>
-              <w:rPr>
-                <w:b/>
-                <w:bCs/>
-                <w:sz w:val="18"/>
-                <w:szCs w:val="18"/>
-              </w:rPr>
-              <w:t>Lego Star Wars Battle Droid Death Sound</w:t>
-            </w:r>
-          </w:p>
-        </w:tc>
-        <w:tc>
-          <w:tcPr>
-            <w:tcW w:w="3685" w:type="dxa"/>
-          </w:tcPr>
-          <w:p>
-            <w:pPr>
-              <w:rPr>
-                <w:sz w:val="18"/>
-              </w:rPr>
-            </w:pPr>
-            <w:hyperlink r:id="rId18" w:history="1">
-              <w:r>
-                <w:rPr>
-                  <w:rStyle w:val="Hyperlink"/>
-                  <w:sz w:val="18"/>
-                </w:rPr>
-                <w:t>https://www.youtube.com/watch?v=zZyMBX4koDY</w:t>
-              </w:r>
-            </w:hyperlink>
-          </w:p>
-        </w:tc>
-        <w:tc>
-          <w:tcPr>
-            <w:tcW w:w="2551" w:type="dxa"/>
-          </w:tcPr>
-          <w:p>
-            <w:pPr>
-              <w:rPr>
-                <w:sz w:val="18"/>
-              </w:rPr>
-            </w:pPr>
-            <w:r>
-              <w:rPr>
-                <w:sz w:val="18"/>
-              </w:rPr>
-              <w:t>Sound for when player or enemy dies.</w:t>
-            </w:r>
-          </w:p>
-        </w:tc>
-      </w:tr>
-      <w:tr>
-        <w:tc>
-          <w:tcPr>
-            <w:tcW w:w="2634" w:type="dxa"/>
-          </w:tcPr>
-          <w:p>
-            <w:pPr>
-              <w:rPr>
-                <w:b/>
-                <w:bCs/>
-              </w:rPr>
-            </w:pPr>
-            <w:r>
-              <w:rPr>
-                <w:b/>
-                <w:bCs/>
-                <w:sz w:val="18"/>
-                <w:szCs w:val="18"/>
-              </w:rPr>
-              <w:t>Continuous Electricity Sound Effect</w:t>
-            </w:r>
-          </w:p>
-        </w:tc>
-        <w:tc>
-          <w:tcPr>
-            <w:tcW w:w="3685" w:type="dxa"/>
-          </w:tcPr>
-          <w:p>
-            <w:pPr>
-              <w:rPr>
-                <w:sz w:val="18"/>
-              </w:rPr>
-            </w:pPr>
-            <w:hyperlink r:id="rId19" w:history="1">
-              <w:r>
-                <w:rPr>
-                  <w:rStyle w:val="Hyperlink"/>
-                  <w:sz w:val="18"/>
-                </w:rPr>
-                <w:t>https://www.youtube.com/watch?v=77AuJmnoWjI</w:t>
-              </w:r>
-            </w:hyperlink>
-          </w:p>
-        </w:tc>
-        <w:tc>
-          <w:tcPr>
-            <w:tcW w:w="2551" w:type="dxa"/>
-          </w:tcPr>
-          <w:p>
-            <w:pPr>
-              <w:rPr>
-                <w:sz w:val="18"/>
-              </w:rPr>
-            </w:pPr>
-            <w:r>
-              <w:rPr>
-                <w:sz w:val="18"/>
-              </w:rPr>
-              <w:t>Sound for when the electric gate is switched on</w:t>
-            </w:r>
-          </w:p>
-        </w:tc>
-      </w:tr>
-      <w:tr>
-        <w:tc>
-          <w:tcPr>
-            <w:tcW w:w="2634" w:type="dxa"/>
-          </w:tcPr>
-          <w:p>
-            <w:pPr>
-              <w:rPr>
-                <w:b/>
-              </w:rPr>
-            </w:pPr>
-            <w:r>
-              <w:rPr>
-                <w:b/>
-                <w:sz w:val="18"/>
-              </w:rPr>
-              <w:t>Sci-Fi Main Menu Screen Theme (Game Sound Effect)</w:t>
-            </w:r>
-          </w:p>
-        </w:tc>
-        <w:tc>
-          <w:tcPr>
-            <w:tcW w:w="3685" w:type="dxa"/>
-          </w:tcPr>
-          <w:p>
-            <w:pPr>
-              <w:rPr>
-                <w:sz w:val="18"/>
-              </w:rPr>
-            </w:pPr>
-            <w:r>
-              <w:rPr>
-                <w:rStyle w:val="Hyperlink"/>
-                <w:sz w:val="18"/>
-              </w:rPr>
-              <w:t>https://www.youtube.com/watch?v=K0rkZXHLZCU</w:t>
-            </w:r>
-          </w:p>
-        </w:tc>
-        <w:tc>
-          <w:tcPr>
-            <w:tcW w:w="2551" w:type="dxa"/>
-          </w:tcPr>
-          <w:p>
-            <w:pPr>
-              <w:rPr>
-                <w:sz w:val="18"/>
-              </w:rPr>
-            </w:pPr>
-            <w:r>
-              <w:rPr>
-                <w:sz w:val="18"/>
-              </w:rPr>
-              <w:t>Background music for main menu.</w:t>
-            </w:r>
-          </w:p>
-        </w:tc>
-      </w:tr>
-      <w:tr>
-        <w:tc>
-          <w:tcPr>
-            <w:tcW w:w="2634" w:type="dxa"/>
-          </w:tcPr>
-          <w:p>
-            <w:pPr>
-              <w:rPr>
-                <w:b/>
-              </w:rPr>
-            </w:pPr>
-            <w:r>
-              <w:rPr>
-                <w:b/>
-                <w:sz w:val="18"/>
-              </w:rPr>
-              <w:t>Snaps Prototype | Sci-Fi / Industrial</w:t>
-            </w:r>
-          </w:p>
-        </w:tc>
-        <w:tc>
-          <w:tcPr>
-            <w:tcW w:w="3685" w:type="dxa"/>
-          </w:tcPr>
-          <w:p>
-            <w:pPr>
-              <w:rPr>
-                <w:rStyle w:val="Hyperlink"/>
-                <w:sz w:val="18"/>
-              </w:rPr>
-            </w:pPr>
-            <w:r>
-              <w:rPr>
-                <w:rStyle w:val="Hyperlink"/>
-                <w:sz w:val="18"/>
-              </w:rPr>
-              <w:t>https://assetstore.unity.com/packages/3d/environments/sci-fi/snaps-prototype-sci-fi-industrial-136759</w:t>
-            </w:r>
-          </w:p>
-        </w:tc>
-        <w:tc>
-          <w:tcPr>
-            <w:tcW w:w="2551" w:type="dxa"/>
-          </w:tcPr>
-          <w:p>
-            <w:pPr>
-              <w:rPr>
-                <w:sz w:val="18"/>
-              </w:rPr>
-            </w:pPr>
-            <w:r>
-              <w:rPr>
-                <w:sz w:val="18"/>
-              </w:rPr>
-              <w:t>Asset use for environment</w:t>
+              <w:t>Provided music and sound effects for game</w:t>
             </w:r>
           </w:p>
         </w:tc>
@@ -5048,7 +4727,6 @@
       </w:pPr>
       <w:bookmarkStart w:id="7" w:name="_Toc50980498"/>
       <w:r>
-        <w:lastRenderedPageBreak/>
         <w:t xml:space="preserve">Camera </w:t>
       </w:r>
       <w:r>
@@ -5122,6 +4800,7 @@
       </w:pPr>
       <w:bookmarkStart w:id="9" w:name="_Toc50980500"/>
       <w:r>
+        <w:lastRenderedPageBreak/>
         <w:t>Technical Goals</w:t>
       </w:r>
       <w:bookmarkEnd w:id="9"/>
@@ -5389,7 +5068,6 @@
         <w:t>The escape button will allow the player to pause the game</w:t>
       </w:r>
     </w:p>
-    <w:p/>
     <w:p>
       <w:pPr>
         <w:pStyle w:val="Heading2"/>
@@ -5452,7 +5130,6 @@
         <w:pStyle w:val="Heading2"/>
       </w:pPr>
       <w:r>
-        <w:lastRenderedPageBreak/>
         <w:t>3.3 Console</w:t>
       </w:r>
     </w:p>
@@ -5504,6 +5181,12 @@
         <w:t>The Start button will pause the game.</w:t>
       </w:r>
     </w:p>
+    <w:p/>
+    <w:p/>
+    <w:p>
+      <w:bookmarkStart w:id="14" w:name="_GoBack"/>
+      <w:bookmarkEnd w:id="14"/>
+    </w:p>
     <w:p>
       <w:pPr>
         <w:pStyle w:val="Heading1"/>
@@ -5512,11 +5195,12 @@
           <w:numId w:val="4"/>
         </w:numPr>
       </w:pPr>
-      <w:bookmarkStart w:id="14" w:name="_Toc50980505"/>
-      <w:r>
+      <w:bookmarkStart w:id="15" w:name="_Toc50980505"/>
+      <w:r>
+        <w:lastRenderedPageBreak/>
         <w:t>Mechanics</w:t>
       </w:r>
-      <w:bookmarkEnd w:id="14"/>
+      <w:bookmarkEnd w:id="15"/>
       <w:r>
         <w:t xml:space="preserve"> </w:t>
       </w:r>
@@ -5607,11 +5291,11 @@
         </w:numPr>
         <w:ind w:left="480"/>
       </w:pPr>
-      <w:bookmarkStart w:id="15" w:name="_Toc50980506"/>
+      <w:bookmarkStart w:id="16" w:name="_Toc50980506"/>
       <w:r>
         <w:t>Hazards</w:t>
       </w:r>
-      <w:bookmarkEnd w:id="15"/>
+      <w:bookmarkEnd w:id="16"/>
     </w:p>
     <w:p>
       <w:pPr>
@@ -5646,14 +5330,14 @@
         </w:numPr>
         <w:ind w:left="480"/>
       </w:pPr>
-      <w:bookmarkStart w:id="16" w:name="_Toc50980507"/>
-      <w:bookmarkStart w:id="17" w:name="_Hlk49775322"/>
+      <w:bookmarkStart w:id="17" w:name="_Toc50980507"/>
+      <w:bookmarkStart w:id="18" w:name="_Hlk49775322"/>
       <w:r>
         <w:t>Obstacles</w:t>
       </w:r>
-      <w:bookmarkEnd w:id="16"/>
-    </w:p>
-    <w:bookmarkEnd w:id="17"/>
+      <w:bookmarkEnd w:id="17"/>
+    </w:p>
+    <w:bookmarkEnd w:id="18"/>
     <w:p>
       <w:r>
         <w:t>There will be evil robots</w:t>
@@ -5685,11 +5369,11 @@
         </w:numPr>
         <w:ind w:left="480"/>
       </w:pPr>
-      <w:bookmarkStart w:id="18" w:name="_Toc50980508"/>
+      <w:bookmarkStart w:id="19" w:name="_Toc50980508"/>
       <w:r>
         <w:t>Items / Collectables</w:t>
       </w:r>
-      <w:bookmarkEnd w:id="18"/>
+      <w:bookmarkEnd w:id="19"/>
     </w:p>
     <w:p>
       <w:r>
@@ -5704,11 +5388,11 @@
           <w:numId w:val="4"/>
         </w:numPr>
       </w:pPr>
-      <w:bookmarkStart w:id="19" w:name="_Toc50980509"/>
+      <w:bookmarkStart w:id="20" w:name="_Toc50980509"/>
       <w:r>
         <w:t>Graphics</w:t>
       </w:r>
-      <w:bookmarkEnd w:id="19"/>
+      <w:bookmarkEnd w:id="20"/>
       <w:r>
         <w:t xml:space="preserve"> </w:t>
       </w:r>
@@ -5726,11 +5410,11 @@
           <w:numId w:val="4"/>
         </w:numPr>
       </w:pPr>
-      <w:bookmarkStart w:id="20" w:name="_Toc50980510"/>
+      <w:bookmarkStart w:id="21" w:name="_Toc50980510"/>
       <w:r>
         <w:t>Audio</w:t>
       </w:r>
-      <w:bookmarkEnd w:id="20"/>
+      <w:bookmarkEnd w:id="21"/>
     </w:p>
     <w:p>
       <w:r>
@@ -5757,11 +5441,11 @@
           <w:numId w:val="4"/>
         </w:numPr>
       </w:pPr>
-      <w:bookmarkStart w:id="21" w:name="_Toc50980511"/>
+      <w:bookmarkStart w:id="22" w:name="_Toc50980511"/>
       <w:r>
         <w:t>Game Flow</w:t>
       </w:r>
-      <w:bookmarkEnd w:id="21"/>
+      <w:bookmarkEnd w:id="22"/>
       <w:r>
         <w:t xml:space="preserve"> </w:t>
       </w:r>
@@ -5778,11 +5462,11 @@
       <w:r>
         <w:t xml:space="preserve"> </w:t>
       </w:r>
-      <w:bookmarkStart w:id="22" w:name="_Toc50980512"/>
+      <w:bookmarkStart w:id="23" w:name="_Toc50980512"/>
       <w:r>
         <w:t>‘Mission’ / ‘Level’ structure</w:t>
       </w:r>
-      <w:bookmarkEnd w:id="22"/>
+      <w:bookmarkEnd w:id="23"/>
       <w:r>
         <w:t xml:space="preserve"> </w:t>
       </w:r>
@@ -5807,14 +5491,14 @@
         </w:numPr>
         <w:ind w:left="480"/>
       </w:pPr>
-      <w:bookmarkStart w:id="23" w:name="_Toc50980513"/>
+      <w:bookmarkStart w:id="24" w:name="_Toc50980513"/>
       <w:r>
         <w:t>Objectives</w:t>
       </w:r>
       <w:r>
         <w:t>/Goal</w:t>
       </w:r>
-      <w:bookmarkEnd w:id="23"/>
+      <w:bookmarkEnd w:id="24"/>
       <w:r>
         <w:t xml:space="preserve"> </w:t>
       </w:r>
@@ -5852,7 +5536,6 @@
           <w:szCs w:val="32"/>
           <w:lang w:eastAsia="en-AU"/>
         </w:rPr>
-        <w:lastRenderedPageBreak/>
         <w:t>Levels  </w:t>
       </w:r>
     </w:p>
@@ -5968,11 +5651,12 @@
           <w:numId w:val="4"/>
         </w:numPr>
       </w:pPr>
-      <w:bookmarkStart w:id="24" w:name="_Toc50980514"/>
-      <w:r>
+      <w:bookmarkStart w:id="25" w:name="_Toc50980514"/>
+      <w:r>
+        <w:lastRenderedPageBreak/>
         <w:t>Interface</w:t>
       </w:r>
-      <w:bookmarkEnd w:id="24"/>
+      <w:bookmarkEnd w:id="25"/>
       <w:r>
         <w:t xml:space="preserve"> </w:t>
       </w:r>
@@ -5986,11 +5670,11 @@
         </w:numPr>
         <w:ind w:left="480"/>
       </w:pPr>
-      <w:bookmarkStart w:id="25" w:name="_Toc50980515"/>
+      <w:bookmarkStart w:id="26" w:name="_Toc50980515"/>
       <w:r>
         <w:t>Menu</w:t>
       </w:r>
-      <w:bookmarkEnd w:id="25"/>
+      <w:bookmarkEnd w:id="26"/>
       <w:r>
         <w:t xml:space="preserve"> </w:t>
       </w:r>
@@ -6350,7 +6034,7 @@
                     </pic:cNvPicPr>
                   </pic:nvPicPr>
                   <pic:blipFill>
-                    <a:blip r:embed="rId20" cstate="print">
+                    <a:blip r:embed="rId15" cstate="print">
                       <a:extLst>
                         <a:ext uri="{28A0092B-C50C-407E-A947-70E740481C1C}">
                           <a14:useLocalDpi xmlns:a14="http://schemas.microsoft.com/office/drawing/2010/main" val="0"/>
@@ -6413,7 +6097,7 @@
       </w:pPr>
     </w:p>
     <w:p/>
-    <w:bookmarkStart w:id="26" w:name="_Toc50980516"/>
+    <w:bookmarkStart w:id="27" w:name="_Toc50980516"/>
     <w:p>
       <w:pPr>
         <w:pStyle w:val="Heading2"/>
@@ -6494,7 +6178,7 @@
       <w:r>
         <w:t>UI/HUD</w:t>
       </w:r>
-      <w:bookmarkEnd w:id="26"/>
+      <w:bookmarkEnd w:id="27"/>
     </w:p>
     <w:p>
       <w:pPr>
@@ -6728,7 +6412,7 @@
                     <pic:cNvPicPr/>
                   </pic:nvPicPr>
                   <pic:blipFill>
-                    <a:blip r:embed="rId21">
+                    <a:blip r:embed="rId16">
                       <a:extLst>
                         <a:ext uri="{28A0092B-C50C-407E-A947-70E740481C1C}">
                           <a14:useLocalDpi xmlns:a14="http://schemas.microsoft.com/office/drawing/2010/main" val="0"/>
@@ -7416,12 +7100,12 @@
         </w:numPr>
         <w:ind w:left="480"/>
       </w:pPr>
-      <w:bookmarkStart w:id="27" w:name="_Toc50980517"/>
+      <w:bookmarkStart w:id="28" w:name="_Toc50980517"/>
       <w:r>
         <w:lastRenderedPageBreak/>
         <w:t>Game Over</w:t>
       </w:r>
-      <w:bookmarkEnd w:id="27"/>
+      <w:bookmarkEnd w:id="28"/>
     </w:p>
     <w:p>
       <w:pPr>
@@ -7824,7 +7508,7 @@
                     <pic:cNvPicPr/>
                   </pic:nvPicPr>
                   <pic:blipFill>
-                    <a:blip r:embed="rId22">
+                    <a:blip r:embed="rId17">
                       <a:extLst>
                         <a:ext uri="{28A0092B-C50C-407E-A947-70E740481C1C}">
                           <a14:useLocalDpi xmlns:a14="http://schemas.microsoft.com/office/drawing/2010/main" val="0"/>
@@ -7886,18 +7570,17 @@
         </w:numPr>
         <w:ind w:left="480"/>
       </w:pPr>
-      <w:bookmarkStart w:id="28" w:name="_Toc50980518"/>
+      <w:bookmarkStart w:id="29" w:name="_Toc50980518"/>
       <w:r>
         <w:lastRenderedPageBreak/>
         <w:t>Pause</w:t>
       </w:r>
-      <w:bookmarkEnd w:id="28"/>
+      <w:bookmarkEnd w:id="29"/>
     </w:p>
     <w:p>
       <w:pPr>
         <w:jc w:val="center"/>
       </w:pPr>
-      <w:bookmarkStart w:id="29" w:name="_GoBack"/>
       <w:r>
         <w:rPr>
           <w:noProof/>
@@ -7971,7 +7654,6 @@
           </mc:Fallback>
         </mc:AlternateContent>
       </w:r>
-      <w:bookmarkEnd w:id="29"/>
       <w:r>
         <w:rPr>
           <w:noProof/>
@@ -8058,7 +7740,7 @@
                     <pic:cNvPicPr/>
                   </pic:nvPicPr>
                   <pic:blipFill>
-                    <a:blip r:embed="rId23">
+                    <a:blip r:embed="rId18">
                       <a:extLst>
                         <a:ext uri="{28A0092B-C50C-407E-A947-70E740481C1C}">
                           <a14:useLocalDpi xmlns:a14="http://schemas.microsoft.com/office/drawing/2010/main" val="0"/>
@@ -8707,7 +8389,7 @@
                     <pic:cNvPicPr/>
                   </pic:nvPicPr>
                   <pic:blipFill>
-                    <a:blip r:embed="rId24">
+                    <a:blip r:embed="rId19">
                       <a:extLst>
                         <a:ext uri="{28A0092B-C50C-407E-A947-70E740481C1C}">
                           <a14:useLocalDpi xmlns:a14="http://schemas.microsoft.com/office/drawing/2010/main" val="0"/>
@@ -9166,7 +8848,7 @@
                     <pic:cNvPicPr/>
                   </pic:nvPicPr>
                   <pic:blipFill>
-                    <a:blip r:embed="rId25">
+                    <a:blip r:embed="rId20">
                       <a:extLst>
                         <a:ext uri="{28A0092B-C50C-407E-A947-70E740481C1C}">
                           <a14:useLocalDpi xmlns:a14="http://schemas.microsoft.com/office/drawing/2010/main" val="0"/>
@@ -10060,12 +9742,12 @@
       </w:r>
     </w:p>
     <w:sectPr>
-      <w:headerReference w:type="even" r:id="rId26"/>
-      <w:headerReference w:type="default" r:id="rId27"/>
-      <w:footerReference w:type="even" r:id="rId28"/>
-      <w:footerReference w:type="default" r:id="rId29"/>
-      <w:headerReference w:type="first" r:id="rId30"/>
-      <w:footerReference w:type="first" r:id="rId31"/>
+      <w:headerReference w:type="even" r:id="rId21"/>
+      <w:headerReference w:type="default" r:id="rId22"/>
+      <w:footerReference w:type="even" r:id="rId23"/>
+      <w:footerReference w:type="default" r:id="rId24"/>
+      <w:headerReference w:type="first" r:id="rId25"/>
+      <w:footerReference w:type="first" r:id="rId26"/>
       <w:pgSz w:w="12240" w:h="15840"/>
       <w:pgMar w:top="1440" w:right="1440" w:bottom="1440" w:left="1440" w:header="720" w:footer="720" w:gutter="0"/>
       <w:pgNumType w:start="0"/>
@@ -13581,6 +13263,15 @@
 </file>
 
 <file path=customXml/item3.xml><?xml version="1.0" encoding="utf-8"?>
+<?mso-contentType ?>
+<FormTemplates xmlns="http://schemas.microsoft.com/sharepoint/v3/contenttype/forms">
+  <Display>DocumentLibraryForm</Display>
+  <Edit>DocumentLibraryForm</Edit>
+  <New>DocumentLibraryForm</New>
+</FormTemplates>
+</file>
+
+<file path=customXml/item4.xml><?xml version="1.0" encoding="utf-8"?>
 <ct:contentTypeSchema xmlns:ct="http://schemas.microsoft.com/office/2006/metadata/contentType" xmlns:ma="http://schemas.microsoft.com/office/2006/metadata/properties/metaAttributes" ct:_="" ma:_="" ma:contentTypeName="Document" ma:contentTypeID="0x01010074F10D0031F0BF458937D03CD959F800" ma:contentTypeVersion="7" ma:contentTypeDescription="Create a new document." ma:contentTypeScope="" ma:versionID="cd5dc5177ce39f5eefd2d36a9017b873">
   <xsd:schema xmlns:xsd="http://www.w3.org/2001/XMLSchema" xmlns:xs="http://www.w3.org/2001/XMLSchema" xmlns:p="http://schemas.microsoft.com/office/2006/metadata/properties" xmlns:ns2="d3e75b01-560b-433b-b252-2f7f4dd541a7" targetNamespace="http://schemas.microsoft.com/office/2006/metadata/properties" ma:root="true" ma:fieldsID="78457aa718daa4f1f188928f54b95684" ns2:_="">
     <xsd:import namespace="d3e75b01-560b-433b-b252-2f7f4dd541a7"/>
@@ -13744,15 +13435,6 @@
 </ct:contentTypeSchema>
 </file>
 
-<file path=customXml/item4.xml><?xml version="1.0" encoding="utf-8"?>
-<?mso-contentType ?>
-<FormTemplates xmlns="http://schemas.microsoft.com/sharepoint/v3/contenttype/forms">
-  <Display>DocumentLibraryForm</Display>
-  <Edit>DocumentLibraryForm</Edit>
-  <New>DocumentLibraryForm</New>
-</FormTemplates>
-</file>
-
 <file path=customXml/item5.xml><?xml version="1.0" encoding="utf-8"?>
 <b:Sources xmlns:b="http://schemas.openxmlformats.org/officeDocument/2006/bibliography" xmlns="http://schemas.openxmlformats.org/officeDocument/2006/bibliography" SelectedStyle="\APASixthEditionOfficeOnline.xsl" StyleName="APA" Version="6"/>
 </file>
@@ -13775,6 +13457,14 @@
 </file>
 
 <file path=customXml/itemProps3.xml><?xml version="1.0" encoding="utf-8"?>
+<ds:datastoreItem xmlns:ds="http://schemas.openxmlformats.org/officeDocument/2006/customXml" ds:itemID="{26BADB16-F778-4390-B3BD-D305E5FB0029}">
+  <ds:schemaRefs>
+    <ds:schemaRef ds:uri="http://schemas.microsoft.com/sharepoint/v3/contenttype/forms"/>
+  </ds:schemaRefs>
+</ds:datastoreItem>
+</file>
+
+<file path=customXml/itemProps4.xml><?xml version="1.0" encoding="utf-8"?>
 <ds:datastoreItem xmlns:ds="http://schemas.openxmlformats.org/officeDocument/2006/customXml" ds:itemID="{84FE7808-B688-48F8-AF1F-BC6ABC3FAE52}">
   <ds:schemaRefs>
     <ds:schemaRef ds:uri="http://schemas.microsoft.com/office/2006/metadata/contentType"/>
@@ -13792,16 +13482,8 @@
 </ds:datastoreItem>
 </file>
 
-<file path=customXml/itemProps4.xml><?xml version="1.0" encoding="utf-8"?>
-<ds:datastoreItem xmlns:ds="http://schemas.openxmlformats.org/officeDocument/2006/customXml" ds:itemID="{26BADB16-F778-4390-B3BD-D305E5FB0029}">
-  <ds:schemaRefs>
-    <ds:schemaRef ds:uri="http://schemas.microsoft.com/sharepoint/v3/contenttype/forms"/>
-  </ds:schemaRefs>
-</ds:datastoreItem>
-</file>
-
 <file path=customXml/itemProps5.xml><?xml version="1.0" encoding="utf-8"?>
-<ds:datastoreItem xmlns:ds="http://schemas.openxmlformats.org/officeDocument/2006/customXml" ds:itemID="{4118CD2A-2E94-46AA-9F78-0EC2E3DDC6E1}">
+<ds:datastoreItem xmlns:ds="http://schemas.openxmlformats.org/officeDocument/2006/customXml" ds:itemID="{4F4FF841-8617-4190-B16A-FA62010790E3}">
   <ds:schemaRefs>
     <ds:schemaRef ds:uri="http://schemas.openxmlformats.org/officeDocument/2006/bibliography"/>
   </ds:schemaRefs>

</xml_diff>